<commit_message>
full assessments and pins for ht 1 and 2
</commit_message>
<xml_diff>
--- a/ks5-oink/scheme/assessments/a-level-settling-in-exam-actual.docx
+++ b/ks5-oink/scheme/assessments/a-level-settling-in-exam-actual.docx
@@ -13,12 +13,6 @@
         <w:gridCol w:w="9216"/>
       </w:tblGrid>
       <w:tr>
-        <w:tblPrEx>
-          <w:tblCellMar>
-            <w:top w:w="0" w:type="dxa"/>
-            <w:bottom w:w="0" w:type="dxa"/>
-          </w:tblCellMar>
-        </w:tblPrEx>
         <w:trPr>
           <w:jc w:val="center"/>
         </w:trPr>
@@ -65,153 +59,6 @@
         </w:tc>
       </w:tr>
       <w:tr>
-        <w:tblPrEx>
-          <w:tblCellMar>
-            <w:top w:w="0" w:type="dxa"/>
-            <w:bottom w:w="0" w:type="dxa"/>
-          </w:tblCellMar>
-        </w:tblPrEx>
-        <w:trPr>
-          <w:jc w:val="center"/>
-        </w:trPr>
-        <w:tc>
-          <w:tcPr>
-            <w:tcW w:w="9216" w:type="dxa"/>
-            <w:tcBorders>
-              <w:top w:val="nil"/>
-              <w:left w:val="nil"/>
-              <w:bottom w:val="nil"/>
-              <w:right w:val="nil"/>
-            </w:tcBorders>
-            <w:vAlign w:val="center"/>
-          </w:tcPr>
-          <w:p>
-            <w:pPr>
-              <w:widowControl w:val="0"/>
-              <w:autoSpaceDE w:val="0"/>
-              <w:autoSpaceDN w:val="0"/>
-              <w:adjustRightInd w:val="0"/>
-              <w:spacing w:after="0" w:line="240" w:lineRule="auto"/>
-              <w:rPr>
-                <w:rFonts w:ascii="Arial" w:hAnsi="Arial" w:cs="Arial"/>
-              </w:rPr>
-            </w:pPr>
-            <w:r>
-              <w:rPr>
-                <w:rFonts w:ascii="Arial" w:hAnsi="Arial" w:cs="Arial"/>
-              </w:rPr>
-              <w:t> </w:t>
-            </w:r>
-            <w:r>
-              <w:rPr>
-                <w:rFonts w:ascii="Arial" w:hAnsi="Arial" w:cs="Arial"/>
-              </w:rPr>
-              <w:t xml:space="preserve"> </w:t>
-            </w:r>
-          </w:p>
-        </w:tc>
-      </w:tr>
-      <w:tr>
-        <w:tblPrEx>
-          <w:tblCellMar>
-            <w:top w:w="0" w:type="dxa"/>
-            <w:bottom w:w="0" w:type="dxa"/>
-          </w:tblCellMar>
-        </w:tblPrEx>
-        <w:trPr>
-          <w:jc w:val="center"/>
-        </w:trPr>
-        <w:tc>
-          <w:tcPr>
-            <w:tcW w:w="9216" w:type="dxa"/>
-            <w:tcBorders>
-              <w:top w:val="nil"/>
-              <w:left w:val="nil"/>
-              <w:bottom w:val="nil"/>
-              <w:right w:val="nil"/>
-            </w:tcBorders>
-            <w:vAlign w:val="center"/>
-          </w:tcPr>
-          <w:p>
-            <w:pPr>
-              <w:widowControl w:val="0"/>
-              <w:autoSpaceDE w:val="0"/>
-              <w:autoSpaceDN w:val="0"/>
-              <w:adjustRightInd w:val="0"/>
-              <w:spacing w:after="0" w:line="240" w:lineRule="auto"/>
-              <w:rPr>
-                <w:rFonts w:ascii="Arial" w:hAnsi="Arial" w:cs="Arial"/>
-              </w:rPr>
-            </w:pPr>
-            <w:r>
-              <w:rPr>
-                <w:rFonts w:ascii="Arial" w:hAnsi="Arial" w:cs="Arial"/>
-              </w:rPr>
-              <w:t> </w:t>
-            </w:r>
-            <w:r>
-              <w:rPr>
-                <w:rFonts w:ascii="Arial" w:hAnsi="Arial" w:cs="Arial"/>
-              </w:rPr>
-              <w:t xml:space="preserve"> </w:t>
-            </w:r>
-          </w:p>
-        </w:tc>
-      </w:tr>
-      <w:tr>
-        <w:tblPrEx>
-          <w:tblCellMar>
-            <w:top w:w="0" w:type="dxa"/>
-            <w:bottom w:w="0" w:type="dxa"/>
-          </w:tblCellMar>
-        </w:tblPrEx>
-        <w:trPr>
-          <w:jc w:val="center"/>
-        </w:trPr>
-        <w:tc>
-          <w:tcPr>
-            <w:tcW w:w="9216" w:type="dxa"/>
-            <w:tcBorders>
-              <w:top w:val="nil"/>
-              <w:left w:val="nil"/>
-              <w:bottom w:val="nil"/>
-              <w:right w:val="nil"/>
-            </w:tcBorders>
-            <w:vAlign w:val="center"/>
-          </w:tcPr>
-          <w:p>
-            <w:pPr>
-              <w:widowControl w:val="0"/>
-              <w:autoSpaceDE w:val="0"/>
-              <w:autoSpaceDN w:val="0"/>
-              <w:adjustRightInd w:val="0"/>
-              <w:spacing w:after="0" w:line="240" w:lineRule="auto"/>
-              <w:rPr>
-                <w:rFonts w:ascii="Arial" w:hAnsi="Arial" w:cs="Arial"/>
-              </w:rPr>
-            </w:pPr>
-            <w:r>
-              <w:rPr>
-                <w:rFonts w:ascii="Arial" w:hAnsi="Arial" w:cs="Arial"/>
-              </w:rPr>
-              <w:t> </w:t>
-            </w:r>
-            <w:r>
-              <w:rPr>
-                <w:rFonts w:ascii="Arial" w:hAnsi="Arial" w:cs="Arial"/>
-              </w:rPr>
-              <w:t xml:space="preserve"> </w:t>
-            </w:r>
-          </w:p>
-        </w:tc>
-      </w:tr>
-      <w:tr>
-        <w:tblPrEx>
-          <w:tblCellMar>
-            <w:top w:w="0" w:type="dxa"/>
-            <w:bottom w:w="0" w:type="dxa"/>
-          </w:tblCellMar>
-        </w:tblPrEx>
         <w:trPr>
           <w:jc w:val="center"/>
         </w:trPr>
@@ -245,24 +92,12 @@
               <w:rPr>
                 <w:rFonts w:ascii="Arial" w:hAnsi="Arial" w:cs="Arial"/>
               </w:rPr>
-              <w:t> </w:t>
-            </w:r>
-            <w:r>
-              <w:rPr>
-                <w:rFonts w:ascii="Arial" w:hAnsi="Arial" w:cs="Arial"/>
-              </w:rPr>
-              <w:t xml:space="preserve"> </w:t>
+              <w:t xml:space="preserve">  </w:t>
             </w:r>
           </w:p>
         </w:tc>
       </w:tr>
       <w:tr>
-        <w:tblPrEx>
-          <w:tblCellMar>
-            <w:top w:w="0" w:type="dxa"/>
-            <w:bottom w:w="0" w:type="dxa"/>
-          </w:tblCellMar>
-        </w:tblPrEx>
         <w:trPr>
           <w:jc w:val="center"/>
         </w:trPr>
@@ -303,12 +138,6 @@
         </w:tc>
       </w:tr>
       <w:tr>
-        <w:tblPrEx>
-          <w:tblCellMar>
-            <w:top w:w="0" w:type="dxa"/>
-            <w:bottom w:w="0" w:type="dxa"/>
-          </w:tblCellMar>
-        </w:tblPrEx>
         <w:trPr>
           <w:jc w:val="center"/>
         </w:trPr>
@@ -356,82 +185,10 @@
               <w:br/>
               <w:t>Initial Assessment</w:t>
             </w:r>
-            <w:r>
-              <w:rPr>
-                <w:rFonts w:ascii="Arial" w:hAnsi="Arial" w:cs="Arial"/>
-                <w:b/>
-                <w:bCs/>
-                <w:sz w:val="35"/>
-                <w:szCs w:val="35"/>
-              </w:rPr>
-              <w:br/>
-            </w:r>
-            <w:r>
-              <w:rPr>
-                <w:rFonts w:ascii="Arial" w:hAnsi="Arial" w:cs="Arial"/>
-                <w:b/>
-                <w:bCs/>
-                <w:sz w:val="35"/>
-                <w:szCs w:val="35"/>
-              </w:rPr>
-              <w:t> </w:t>
-            </w:r>
           </w:p>
         </w:tc>
       </w:tr>
       <w:tr>
-        <w:tblPrEx>
-          <w:tblCellMar>
-            <w:top w:w="0" w:type="dxa"/>
-            <w:bottom w:w="0" w:type="dxa"/>
-          </w:tblCellMar>
-        </w:tblPrEx>
-        <w:trPr>
-          <w:jc w:val="center"/>
-        </w:trPr>
-        <w:tc>
-          <w:tcPr>
-            <w:tcW w:w="9216" w:type="dxa"/>
-            <w:tcBorders>
-              <w:top w:val="nil"/>
-              <w:left w:val="nil"/>
-              <w:bottom w:val="nil"/>
-              <w:right w:val="nil"/>
-            </w:tcBorders>
-            <w:vAlign w:val="center"/>
-          </w:tcPr>
-          <w:p>
-            <w:pPr>
-              <w:widowControl w:val="0"/>
-              <w:autoSpaceDE w:val="0"/>
-              <w:autoSpaceDN w:val="0"/>
-              <w:adjustRightInd w:val="0"/>
-              <w:spacing w:after="0" w:line="240" w:lineRule="auto"/>
-              <w:jc w:val="center"/>
-              <w:rPr>
-                <w:rFonts w:ascii="Arial" w:hAnsi="Arial" w:cs="Arial"/>
-              </w:rPr>
-            </w:pPr>
-            <w:r>
-              <w:rPr>
-                <w:rFonts w:ascii="Arial" w:hAnsi="Arial" w:cs="Arial"/>
-                <w:b/>
-                <w:bCs/>
-                <w:sz w:val="27"/>
-                <w:szCs w:val="27"/>
-              </w:rPr>
-              <w:t>Date:</w:t>
-            </w:r>
-          </w:p>
-        </w:tc>
-      </w:tr>
-      <w:tr>
-        <w:tblPrEx>
-          <w:tblCellMar>
-            <w:top w:w="0" w:type="dxa"/>
-            <w:bottom w:w="0" w:type="dxa"/>
-          </w:tblCellMar>
-        </w:tblPrEx>
         <w:trPr>
           <w:jc w:val="center"/>
         </w:trPr>
@@ -456,7 +213,6 @@
               <w:autoSpaceDN w:val="0"/>
               <w:adjustRightInd w:val="0"/>
               <w:spacing w:after="0" w:line="240" w:lineRule="auto"/>
-              <w:jc w:val="center"/>
               <w:rPr>
                 <w:rFonts w:ascii="Arial" w:hAnsi="Arial" w:cs="Arial"/>
               </w:rPr>
@@ -465,24 +221,12 @@
               <w:rPr>
                 <w:rFonts w:ascii="Arial" w:hAnsi="Arial" w:cs="Arial"/>
               </w:rPr>
-              <w:t> </w:t>
-            </w:r>
-            <w:r>
-              <w:rPr>
-                <w:rFonts w:ascii="Arial" w:hAnsi="Arial" w:cs="Arial"/>
-              </w:rPr>
-              <w:t xml:space="preserve"> </w:t>
+              <w:t xml:space="preserve">  </w:t>
             </w:r>
           </w:p>
         </w:tc>
       </w:tr>
       <w:tr>
-        <w:tblPrEx>
-          <w:tblCellMar>
-            <w:top w:w="0" w:type="dxa"/>
-            <w:bottom w:w="0" w:type="dxa"/>
-          </w:tblCellMar>
-        </w:tblPrEx>
         <w:trPr>
           <w:jc w:val="center"/>
         </w:trPr>
@@ -516,132 +260,12 @@
                 <w:sz w:val="24"/>
                 <w:szCs w:val="24"/>
               </w:rPr>
-              <w:t> </w:t>
-            </w:r>
-            <w:r>
-              <w:rPr>
-                <w:rFonts w:ascii="Arial" w:hAnsi="Arial" w:cs="Arial"/>
-                <w:sz w:val="24"/>
-                <w:szCs w:val="24"/>
-              </w:rPr>
-              <w:t xml:space="preserve"> </w:t>
+              <w:t xml:space="preserve">  </w:t>
             </w:r>
           </w:p>
         </w:tc>
       </w:tr>
       <w:tr>
-        <w:tblPrEx>
-          <w:tblCellMar>
-            <w:top w:w="0" w:type="dxa"/>
-            <w:bottom w:w="0" w:type="dxa"/>
-          </w:tblCellMar>
-        </w:tblPrEx>
-        <w:trPr>
-          <w:jc w:val="center"/>
-        </w:trPr>
-        <w:tc>
-          <w:tcPr>
-            <w:tcW w:w="9216" w:type="dxa"/>
-            <w:tcBorders>
-              <w:top w:val="nil"/>
-              <w:left w:val="nil"/>
-              <w:bottom w:val="nil"/>
-              <w:right w:val="nil"/>
-            </w:tcBorders>
-            <w:vAlign w:val="center"/>
-          </w:tcPr>
-          <w:p>
-            <w:pPr>
-              <w:widowControl w:val="0"/>
-              <w:autoSpaceDE w:val="0"/>
-              <w:autoSpaceDN w:val="0"/>
-              <w:adjustRightInd w:val="0"/>
-              <w:spacing w:after="0" w:line="240" w:lineRule="auto"/>
-              <w:rPr>
-                <w:rFonts w:ascii="Arial" w:hAnsi="Arial" w:cs="Arial"/>
-                <w:sz w:val="24"/>
-                <w:szCs w:val="24"/>
-              </w:rPr>
-            </w:pPr>
-            <w:r>
-              <w:rPr>
-                <w:rFonts w:ascii="Arial" w:hAnsi="Arial" w:cs="Arial"/>
-                <w:sz w:val="24"/>
-                <w:szCs w:val="24"/>
-              </w:rPr>
-              <w:t> </w:t>
-            </w:r>
-            <w:r>
-              <w:rPr>
-                <w:rFonts w:ascii="Arial" w:hAnsi="Arial" w:cs="Arial"/>
-                <w:sz w:val="24"/>
-                <w:szCs w:val="24"/>
-              </w:rPr>
-              <w:t xml:space="preserve"> </w:t>
-            </w:r>
-          </w:p>
-        </w:tc>
-      </w:tr>
-      <w:tr>
-        <w:tblPrEx>
-          <w:tblCellMar>
-            <w:top w:w="0" w:type="dxa"/>
-            <w:bottom w:w="0" w:type="dxa"/>
-          </w:tblCellMar>
-        </w:tblPrEx>
-        <w:trPr>
-          <w:jc w:val="center"/>
-        </w:trPr>
-        <w:tc>
-          <w:tcPr>
-            <w:tcW w:w="9216" w:type="dxa"/>
-            <w:tcBorders>
-              <w:top w:val="nil"/>
-              <w:left w:val="nil"/>
-              <w:bottom w:val="nil"/>
-              <w:right w:val="nil"/>
-            </w:tcBorders>
-            <w:vAlign w:val="center"/>
-          </w:tcPr>
-          <w:p>
-            <w:pPr>
-              <w:widowControl w:val="0"/>
-              <w:autoSpaceDE w:val="0"/>
-              <w:autoSpaceDN w:val="0"/>
-              <w:adjustRightInd w:val="0"/>
-              <w:spacing w:after="0" w:line="240" w:lineRule="auto"/>
-              <w:rPr>
-                <w:rFonts w:ascii="Arial" w:hAnsi="Arial" w:cs="Arial"/>
-                <w:sz w:val="24"/>
-                <w:szCs w:val="24"/>
-              </w:rPr>
-            </w:pPr>
-            <w:r>
-              <w:rPr>
-                <w:rFonts w:ascii="Arial" w:hAnsi="Arial" w:cs="Arial"/>
-                <w:sz w:val="24"/>
-                <w:szCs w:val="24"/>
-              </w:rPr>
-              <w:t> </w:t>
-            </w:r>
-            <w:r>
-              <w:rPr>
-                <w:rFonts w:ascii="Arial" w:hAnsi="Arial" w:cs="Arial"/>
-                <w:sz w:val="24"/>
-                <w:szCs w:val="24"/>
-              </w:rPr>
-              <w:t xml:space="preserve"> </w:t>
-            </w:r>
-          </w:p>
-        </w:tc>
-      </w:tr>
-      <w:tr>
-        <w:tblPrEx>
-          <w:tblCellMar>
-            <w:top w:w="0" w:type="dxa"/>
-            <w:bottom w:w="0" w:type="dxa"/>
-          </w:tblCellMar>
-        </w:tblPrEx>
         <w:trPr>
           <w:jc w:val="center"/>
         </w:trPr>
@@ -685,52 +309,21 @@
                 <w:sz w:val="27"/>
                 <w:szCs w:val="27"/>
               </w:rPr>
-              <w:t xml:space="preserve"> 1 minute </w:t>
-            </w:r>
-          </w:p>
-        </w:tc>
-      </w:tr>
-      <w:tr>
-        <w:tblPrEx>
-          <w:tblCellMar>
-            <w:top w:w="0" w:type="dxa"/>
-            <w:bottom w:w="0" w:type="dxa"/>
-          </w:tblCellMar>
-        </w:tblPrEx>
-        <w:trPr>
-          <w:jc w:val="center"/>
-        </w:trPr>
-        <w:tc>
-          <w:tcPr>
-            <w:tcW w:w="9216" w:type="dxa"/>
-            <w:tcBorders>
-              <w:top w:val="nil"/>
-              <w:left w:val="nil"/>
-              <w:bottom w:val="nil"/>
-              <w:right w:val="nil"/>
-            </w:tcBorders>
-            <w:vAlign w:val="center"/>
-          </w:tcPr>
-          <w:p>
-            <w:pPr>
-              <w:widowControl w:val="0"/>
-              <w:autoSpaceDE w:val="0"/>
-              <w:autoSpaceDN w:val="0"/>
-              <w:adjustRightInd w:val="0"/>
-              <w:spacing w:after="0" w:line="240" w:lineRule="auto"/>
-              <w:rPr>
-                <w:rFonts w:ascii="Arial" w:hAnsi="Arial" w:cs="Arial"/>
-              </w:rPr>
-            </w:pPr>
-            <w:r>
-              <w:rPr>
-                <w:rFonts w:ascii="Arial" w:hAnsi="Arial" w:cs="Arial"/>
-              </w:rPr>
-              <w:t> </w:t>
+              <w:t xml:space="preserve"> 1 </w:t>
             </w:r>
             <w:r>
               <w:rPr>
                 <w:rFonts w:ascii="Arial" w:hAnsi="Arial" w:cs="Arial"/>
+                <w:sz w:val="27"/>
+                <w:szCs w:val="27"/>
+              </w:rPr>
+              <w:t>hour</w:t>
+            </w:r>
+            <w:r>
+              <w:rPr>
+                <w:rFonts w:ascii="Arial" w:hAnsi="Arial" w:cs="Arial"/>
+                <w:sz w:val="27"/>
+                <w:szCs w:val="27"/>
               </w:rPr>
               <w:t xml:space="preserve"> </w:t>
             </w:r>
@@ -738,12 +331,6 @@
         </w:tc>
       </w:tr>
       <w:tr>
-        <w:tblPrEx>
-          <w:tblCellMar>
-            <w:top w:w="0" w:type="dxa"/>
-            <w:bottom w:w="0" w:type="dxa"/>
-          </w:tblCellMar>
-        </w:tblPrEx>
         <w:trPr>
           <w:jc w:val="center"/>
         </w:trPr>
@@ -787,52 +374,15 @@
                 <w:sz w:val="27"/>
                 <w:szCs w:val="27"/>
               </w:rPr>
-              <w:t xml:space="preserve"> 65 </w:t>
+              <w:t xml:space="preserve"> 67</w:t>
             </w:r>
-          </w:p>
-        </w:tc>
-      </w:tr>
-      <w:tr>
-        <w:tblPrEx>
-          <w:tblCellMar>
-            <w:top w:w="0" w:type="dxa"/>
-            <w:bottom w:w="0" w:type="dxa"/>
-          </w:tblCellMar>
-        </w:tblPrEx>
-        <w:trPr>
-          <w:jc w:val="center"/>
-        </w:trPr>
-        <w:tc>
-          <w:tcPr>
-            <w:tcW w:w="9216" w:type="dxa"/>
-            <w:tcBorders>
-              <w:top w:val="nil"/>
-              <w:left w:val="nil"/>
-              <w:bottom w:val="nil"/>
-              <w:right w:val="nil"/>
-            </w:tcBorders>
-            <w:vAlign w:val="center"/>
-          </w:tcPr>
-          <w:p>
-            <w:pPr>
-              <w:widowControl w:val="0"/>
-              <w:autoSpaceDE w:val="0"/>
-              <w:autoSpaceDN w:val="0"/>
-              <w:adjustRightInd w:val="0"/>
-              <w:spacing w:after="0" w:line="240" w:lineRule="auto"/>
-              <w:rPr>
-                <w:rFonts w:ascii="Arial" w:hAnsi="Arial" w:cs="Arial"/>
-              </w:rPr>
-            </w:pPr>
+            <w:bookmarkStart w:id="0" w:name="_GoBack"/>
+            <w:bookmarkEnd w:id="0"/>
             <w:r>
               <w:rPr>
                 <w:rFonts w:ascii="Arial" w:hAnsi="Arial" w:cs="Arial"/>
-              </w:rPr>
-              <w:t> </w:t>
-            </w:r>
-            <w:r>
-              <w:rPr>
-                <w:rFonts w:ascii="Arial" w:hAnsi="Arial" w:cs="Arial"/>
+                <w:sz w:val="27"/>
+                <w:szCs w:val="27"/>
               </w:rPr>
               <w:t xml:space="preserve"> </w:t>
             </w:r>
@@ -840,12 +390,6 @@
         </w:tc>
       </w:tr>
       <w:tr>
-        <w:tblPrEx>
-          <w:tblCellMar>
-            <w:top w:w="0" w:type="dxa"/>
-            <w:bottom w:w="0" w:type="dxa"/>
-          </w:tblCellMar>
-        </w:tblPrEx>
         <w:trPr>
           <w:jc w:val="center"/>
         </w:trPr>
@@ -881,26 +425,12 @@
                 <w:sz w:val="27"/>
                 <w:szCs w:val="27"/>
               </w:rPr>
-              <w:t>Total marks achieved:</w:t>
-            </w:r>
-            <w:r>
-              <w:rPr>
-                <w:rFonts w:ascii="Arial" w:hAnsi="Arial" w:cs="Arial"/>
-                <w:sz w:val="27"/>
-                <w:szCs w:val="27"/>
-              </w:rPr>
-              <w:t xml:space="preserve"> ______ </w:t>
+              <w:t>You may use a calculator</w:t>
             </w:r>
           </w:p>
         </w:tc>
       </w:tr>
       <w:tr>
-        <w:tblPrEx>
-          <w:tblCellMar>
-            <w:top w:w="0" w:type="dxa"/>
-            <w:bottom w:w="0" w:type="dxa"/>
-          </w:tblCellMar>
-        </w:tblPrEx>
         <w:trPr>
           <w:jc w:val="center"/>
         </w:trPr>
@@ -930,917 +460,12 @@
               <w:rPr>
                 <w:rFonts w:ascii="Arial" w:hAnsi="Arial" w:cs="Arial"/>
               </w:rPr>
-              <w:t> </w:t>
-            </w:r>
-            <w:r>
-              <w:rPr>
-                <w:rFonts w:ascii="Arial" w:hAnsi="Arial" w:cs="Arial"/>
-              </w:rPr>
-              <w:t xml:space="preserve"> </w:t>
+              <w:t xml:space="preserve">  </w:t>
             </w:r>
           </w:p>
         </w:tc>
       </w:tr>
       <w:tr>
-        <w:tblPrEx>
-          <w:tblCellMar>
-            <w:top w:w="0" w:type="dxa"/>
-            <w:bottom w:w="0" w:type="dxa"/>
-          </w:tblCellMar>
-        </w:tblPrEx>
-        <w:trPr>
-          <w:jc w:val="center"/>
-        </w:trPr>
-        <w:tc>
-          <w:tcPr>
-            <w:tcW w:w="9216" w:type="dxa"/>
-            <w:tcBorders>
-              <w:top w:val="nil"/>
-              <w:left w:val="nil"/>
-              <w:bottom w:val="nil"/>
-              <w:right w:val="nil"/>
-            </w:tcBorders>
-            <w:vAlign w:val="center"/>
-          </w:tcPr>
-          <w:p>
-            <w:pPr>
-              <w:widowControl w:val="0"/>
-              <w:autoSpaceDE w:val="0"/>
-              <w:autoSpaceDN w:val="0"/>
-              <w:adjustRightInd w:val="0"/>
-              <w:spacing w:after="0" w:line="240" w:lineRule="auto"/>
-              <w:rPr>
-                <w:rFonts w:ascii="Arial" w:hAnsi="Arial" w:cs="Arial"/>
-              </w:rPr>
-            </w:pPr>
-            <w:r>
-              <w:rPr>
-                <w:rFonts w:ascii="Arial" w:hAnsi="Arial" w:cs="Arial"/>
-              </w:rPr>
-              <w:t> </w:t>
-            </w:r>
-            <w:r>
-              <w:rPr>
-                <w:rFonts w:ascii="Arial" w:hAnsi="Arial" w:cs="Arial"/>
-              </w:rPr>
-              <w:t xml:space="preserve"> </w:t>
-            </w:r>
-          </w:p>
-        </w:tc>
-      </w:tr>
-      <w:tr>
-        <w:tblPrEx>
-          <w:tblCellMar>
-            <w:top w:w="0" w:type="dxa"/>
-            <w:bottom w:w="0" w:type="dxa"/>
-          </w:tblCellMar>
-        </w:tblPrEx>
-        <w:trPr>
-          <w:jc w:val="center"/>
-        </w:trPr>
-        <w:tc>
-          <w:tcPr>
-            <w:tcW w:w="9216" w:type="dxa"/>
-            <w:tcBorders>
-              <w:top w:val="nil"/>
-              <w:left w:val="nil"/>
-              <w:bottom w:val="nil"/>
-              <w:right w:val="nil"/>
-            </w:tcBorders>
-            <w:vAlign w:val="center"/>
-          </w:tcPr>
-          <w:p>
-            <w:pPr>
-              <w:widowControl w:val="0"/>
-              <w:autoSpaceDE w:val="0"/>
-              <w:autoSpaceDN w:val="0"/>
-              <w:adjustRightInd w:val="0"/>
-              <w:spacing w:after="0" w:line="240" w:lineRule="auto"/>
-              <w:rPr>
-                <w:rFonts w:ascii="Arial" w:hAnsi="Arial" w:cs="Arial"/>
-              </w:rPr>
-            </w:pPr>
-            <w:r>
-              <w:rPr>
-                <w:rFonts w:ascii="Arial" w:hAnsi="Arial" w:cs="Arial"/>
-              </w:rPr>
-              <w:t> </w:t>
-            </w:r>
-            <w:r>
-              <w:rPr>
-                <w:rFonts w:ascii="Arial" w:hAnsi="Arial" w:cs="Arial"/>
-              </w:rPr>
-              <w:t xml:space="preserve"> </w:t>
-            </w:r>
-          </w:p>
-        </w:tc>
-      </w:tr>
-      <w:tr>
-        <w:tblPrEx>
-          <w:tblCellMar>
-            <w:top w:w="0" w:type="dxa"/>
-            <w:bottom w:w="0" w:type="dxa"/>
-          </w:tblCellMar>
-        </w:tblPrEx>
-        <w:trPr>
-          <w:jc w:val="center"/>
-        </w:trPr>
-        <w:tc>
-          <w:tcPr>
-            <w:tcW w:w="9216" w:type="dxa"/>
-            <w:tcBorders>
-              <w:top w:val="nil"/>
-              <w:left w:val="nil"/>
-              <w:bottom w:val="nil"/>
-              <w:right w:val="nil"/>
-            </w:tcBorders>
-            <w:vAlign w:val="center"/>
-          </w:tcPr>
-          <w:p>
-            <w:pPr>
-              <w:widowControl w:val="0"/>
-              <w:autoSpaceDE w:val="0"/>
-              <w:autoSpaceDN w:val="0"/>
-              <w:adjustRightInd w:val="0"/>
-              <w:spacing w:after="0" w:line="240" w:lineRule="auto"/>
-              <w:rPr>
-                <w:rFonts w:ascii="Arial" w:hAnsi="Arial" w:cs="Arial"/>
-              </w:rPr>
-            </w:pPr>
-            <w:r>
-              <w:rPr>
-                <w:rFonts w:ascii="Arial" w:hAnsi="Arial" w:cs="Arial"/>
-              </w:rPr>
-              <w:t> </w:t>
-            </w:r>
-            <w:r>
-              <w:rPr>
-                <w:rFonts w:ascii="Arial" w:hAnsi="Arial" w:cs="Arial"/>
-              </w:rPr>
-              <w:t xml:space="preserve"> </w:t>
-            </w:r>
-          </w:p>
-        </w:tc>
-      </w:tr>
-      <w:tr>
-        <w:tblPrEx>
-          <w:tblCellMar>
-            <w:top w:w="0" w:type="dxa"/>
-            <w:bottom w:w="0" w:type="dxa"/>
-          </w:tblCellMar>
-        </w:tblPrEx>
-        <w:trPr>
-          <w:jc w:val="center"/>
-        </w:trPr>
-        <w:tc>
-          <w:tcPr>
-            <w:tcW w:w="9216" w:type="dxa"/>
-            <w:tcBorders>
-              <w:top w:val="nil"/>
-              <w:left w:val="nil"/>
-              <w:bottom w:val="nil"/>
-              <w:right w:val="nil"/>
-            </w:tcBorders>
-            <w:vAlign w:val="center"/>
-          </w:tcPr>
-          <w:p>
-            <w:pPr>
-              <w:widowControl w:val="0"/>
-              <w:autoSpaceDE w:val="0"/>
-              <w:autoSpaceDN w:val="0"/>
-              <w:adjustRightInd w:val="0"/>
-              <w:spacing w:after="0" w:line="240" w:lineRule="auto"/>
-              <w:rPr>
-                <w:rFonts w:ascii="Arial" w:hAnsi="Arial" w:cs="Arial"/>
-              </w:rPr>
-            </w:pPr>
-            <w:r>
-              <w:rPr>
-                <w:rFonts w:ascii="Arial" w:hAnsi="Arial" w:cs="Arial"/>
-              </w:rPr>
-              <w:t> </w:t>
-            </w:r>
-            <w:r>
-              <w:rPr>
-                <w:rFonts w:ascii="Arial" w:hAnsi="Arial" w:cs="Arial"/>
-              </w:rPr>
-              <w:t xml:space="preserve"> </w:t>
-            </w:r>
-          </w:p>
-        </w:tc>
-      </w:tr>
-      <w:tr>
-        <w:tblPrEx>
-          <w:tblCellMar>
-            <w:top w:w="0" w:type="dxa"/>
-            <w:bottom w:w="0" w:type="dxa"/>
-          </w:tblCellMar>
-        </w:tblPrEx>
-        <w:trPr>
-          <w:jc w:val="center"/>
-        </w:trPr>
-        <w:tc>
-          <w:tcPr>
-            <w:tcW w:w="9216" w:type="dxa"/>
-            <w:tcBorders>
-              <w:top w:val="nil"/>
-              <w:left w:val="nil"/>
-              <w:bottom w:val="nil"/>
-              <w:right w:val="nil"/>
-            </w:tcBorders>
-            <w:vAlign w:val="center"/>
-          </w:tcPr>
-          <w:p>
-            <w:pPr>
-              <w:widowControl w:val="0"/>
-              <w:autoSpaceDE w:val="0"/>
-              <w:autoSpaceDN w:val="0"/>
-              <w:adjustRightInd w:val="0"/>
-              <w:spacing w:after="0" w:line="240" w:lineRule="auto"/>
-              <w:rPr>
-                <w:rFonts w:ascii="Arial" w:hAnsi="Arial" w:cs="Arial"/>
-              </w:rPr>
-            </w:pPr>
-            <w:r>
-              <w:rPr>
-                <w:rFonts w:ascii="Arial" w:hAnsi="Arial" w:cs="Arial"/>
-              </w:rPr>
-              <w:t> </w:t>
-            </w:r>
-            <w:r>
-              <w:rPr>
-                <w:rFonts w:ascii="Arial" w:hAnsi="Arial" w:cs="Arial"/>
-              </w:rPr>
-              <w:t xml:space="preserve"> </w:t>
-            </w:r>
-          </w:p>
-        </w:tc>
-      </w:tr>
-      <w:tr>
-        <w:tblPrEx>
-          <w:tblCellMar>
-            <w:top w:w="0" w:type="dxa"/>
-            <w:bottom w:w="0" w:type="dxa"/>
-          </w:tblCellMar>
-        </w:tblPrEx>
-        <w:trPr>
-          <w:jc w:val="center"/>
-        </w:trPr>
-        <w:tc>
-          <w:tcPr>
-            <w:tcW w:w="9216" w:type="dxa"/>
-            <w:tcBorders>
-              <w:top w:val="nil"/>
-              <w:left w:val="nil"/>
-              <w:bottom w:val="nil"/>
-              <w:right w:val="nil"/>
-            </w:tcBorders>
-            <w:vAlign w:val="center"/>
-          </w:tcPr>
-          <w:p>
-            <w:pPr>
-              <w:widowControl w:val="0"/>
-              <w:autoSpaceDE w:val="0"/>
-              <w:autoSpaceDN w:val="0"/>
-              <w:adjustRightInd w:val="0"/>
-              <w:spacing w:after="0" w:line="240" w:lineRule="auto"/>
-              <w:rPr>
-                <w:rFonts w:ascii="Arial" w:hAnsi="Arial" w:cs="Arial"/>
-              </w:rPr>
-            </w:pPr>
-            <w:r>
-              <w:rPr>
-                <w:rFonts w:ascii="Arial" w:hAnsi="Arial" w:cs="Arial"/>
-              </w:rPr>
-              <w:t> </w:t>
-            </w:r>
-            <w:r>
-              <w:rPr>
-                <w:rFonts w:ascii="Arial" w:hAnsi="Arial" w:cs="Arial"/>
-              </w:rPr>
-              <w:t xml:space="preserve"> </w:t>
-            </w:r>
-          </w:p>
-        </w:tc>
-      </w:tr>
-      <w:tr>
-        <w:tblPrEx>
-          <w:tblCellMar>
-            <w:top w:w="0" w:type="dxa"/>
-            <w:bottom w:w="0" w:type="dxa"/>
-          </w:tblCellMar>
-        </w:tblPrEx>
-        <w:trPr>
-          <w:jc w:val="center"/>
-        </w:trPr>
-        <w:tc>
-          <w:tcPr>
-            <w:tcW w:w="9216" w:type="dxa"/>
-            <w:tcBorders>
-              <w:top w:val="nil"/>
-              <w:left w:val="nil"/>
-              <w:bottom w:val="nil"/>
-              <w:right w:val="nil"/>
-            </w:tcBorders>
-            <w:vAlign w:val="center"/>
-          </w:tcPr>
-          <w:p>
-            <w:pPr>
-              <w:widowControl w:val="0"/>
-              <w:autoSpaceDE w:val="0"/>
-              <w:autoSpaceDN w:val="0"/>
-              <w:adjustRightInd w:val="0"/>
-              <w:spacing w:after="0" w:line="240" w:lineRule="auto"/>
-              <w:rPr>
-                <w:rFonts w:ascii="Arial" w:hAnsi="Arial" w:cs="Arial"/>
-              </w:rPr>
-            </w:pPr>
-            <w:r>
-              <w:rPr>
-                <w:rFonts w:ascii="Arial" w:hAnsi="Arial" w:cs="Arial"/>
-              </w:rPr>
-              <w:t> </w:t>
-            </w:r>
-            <w:r>
-              <w:rPr>
-                <w:rFonts w:ascii="Arial" w:hAnsi="Arial" w:cs="Arial"/>
-              </w:rPr>
-              <w:t xml:space="preserve"> </w:t>
-            </w:r>
-          </w:p>
-        </w:tc>
-      </w:tr>
-      <w:tr>
-        <w:tblPrEx>
-          <w:tblCellMar>
-            <w:top w:w="0" w:type="dxa"/>
-            <w:bottom w:w="0" w:type="dxa"/>
-          </w:tblCellMar>
-        </w:tblPrEx>
-        <w:trPr>
-          <w:jc w:val="center"/>
-        </w:trPr>
-        <w:tc>
-          <w:tcPr>
-            <w:tcW w:w="9216" w:type="dxa"/>
-            <w:tcBorders>
-              <w:top w:val="nil"/>
-              <w:left w:val="nil"/>
-              <w:bottom w:val="nil"/>
-              <w:right w:val="nil"/>
-            </w:tcBorders>
-            <w:vAlign w:val="center"/>
-          </w:tcPr>
-          <w:p>
-            <w:pPr>
-              <w:widowControl w:val="0"/>
-              <w:autoSpaceDE w:val="0"/>
-              <w:autoSpaceDN w:val="0"/>
-              <w:adjustRightInd w:val="0"/>
-              <w:spacing w:after="0" w:line="240" w:lineRule="auto"/>
-              <w:rPr>
-                <w:rFonts w:ascii="Arial" w:hAnsi="Arial" w:cs="Arial"/>
-              </w:rPr>
-            </w:pPr>
-            <w:r>
-              <w:rPr>
-                <w:rFonts w:ascii="Arial" w:hAnsi="Arial" w:cs="Arial"/>
-              </w:rPr>
-              <w:t> </w:t>
-            </w:r>
-            <w:r>
-              <w:rPr>
-                <w:rFonts w:ascii="Arial" w:hAnsi="Arial" w:cs="Arial"/>
-              </w:rPr>
-              <w:t xml:space="preserve"> </w:t>
-            </w:r>
-          </w:p>
-        </w:tc>
-      </w:tr>
-      <w:tr>
-        <w:tblPrEx>
-          <w:tblCellMar>
-            <w:top w:w="0" w:type="dxa"/>
-            <w:bottom w:w="0" w:type="dxa"/>
-          </w:tblCellMar>
-        </w:tblPrEx>
-        <w:trPr>
-          <w:jc w:val="center"/>
-        </w:trPr>
-        <w:tc>
-          <w:tcPr>
-            <w:tcW w:w="9216" w:type="dxa"/>
-            <w:tcBorders>
-              <w:top w:val="nil"/>
-              <w:left w:val="nil"/>
-              <w:bottom w:val="nil"/>
-              <w:right w:val="nil"/>
-            </w:tcBorders>
-            <w:vAlign w:val="center"/>
-          </w:tcPr>
-          <w:p>
-            <w:pPr>
-              <w:widowControl w:val="0"/>
-              <w:autoSpaceDE w:val="0"/>
-              <w:autoSpaceDN w:val="0"/>
-              <w:adjustRightInd w:val="0"/>
-              <w:spacing w:after="0" w:line="240" w:lineRule="auto"/>
-              <w:rPr>
-                <w:rFonts w:ascii="Arial" w:hAnsi="Arial" w:cs="Arial"/>
-              </w:rPr>
-            </w:pPr>
-            <w:r>
-              <w:rPr>
-                <w:rFonts w:ascii="Arial" w:hAnsi="Arial" w:cs="Arial"/>
-              </w:rPr>
-              <w:t> </w:t>
-            </w:r>
-            <w:r>
-              <w:rPr>
-                <w:rFonts w:ascii="Arial" w:hAnsi="Arial" w:cs="Arial"/>
-              </w:rPr>
-              <w:t xml:space="preserve"> </w:t>
-            </w:r>
-          </w:p>
-        </w:tc>
-      </w:tr>
-      <w:tr>
-        <w:tblPrEx>
-          <w:tblCellMar>
-            <w:top w:w="0" w:type="dxa"/>
-            <w:bottom w:w="0" w:type="dxa"/>
-          </w:tblCellMar>
-        </w:tblPrEx>
-        <w:trPr>
-          <w:jc w:val="center"/>
-        </w:trPr>
-        <w:tc>
-          <w:tcPr>
-            <w:tcW w:w="9216" w:type="dxa"/>
-            <w:tcBorders>
-              <w:top w:val="nil"/>
-              <w:left w:val="nil"/>
-              <w:bottom w:val="nil"/>
-              <w:right w:val="nil"/>
-            </w:tcBorders>
-            <w:vAlign w:val="center"/>
-          </w:tcPr>
-          <w:p>
-            <w:pPr>
-              <w:widowControl w:val="0"/>
-              <w:autoSpaceDE w:val="0"/>
-              <w:autoSpaceDN w:val="0"/>
-              <w:adjustRightInd w:val="0"/>
-              <w:spacing w:after="0" w:line="240" w:lineRule="auto"/>
-              <w:rPr>
-                <w:rFonts w:ascii="Arial" w:hAnsi="Arial" w:cs="Arial"/>
-              </w:rPr>
-            </w:pPr>
-            <w:r>
-              <w:rPr>
-                <w:rFonts w:ascii="Arial" w:hAnsi="Arial" w:cs="Arial"/>
-              </w:rPr>
-              <w:t> </w:t>
-            </w:r>
-            <w:r>
-              <w:rPr>
-                <w:rFonts w:ascii="Arial" w:hAnsi="Arial" w:cs="Arial"/>
-              </w:rPr>
-              <w:t xml:space="preserve"> </w:t>
-            </w:r>
-          </w:p>
-        </w:tc>
-      </w:tr>
-      <w:tr>
-        <w:tblPrEx>
-          <w:tblCellMar>
-            <w:top w:w="0" w:type="dxa"/>
-            <w:bottom w:w="0" w:type="dxa"/>
-          </w:tblCellMar>
-        </w:tblPrEx>
-        <w:trPr>
-          <w:jc w:val="center"/>
-        </w:trPr>
-        <w:tc>
-          <w:tcPr>
-            <w:tcW w:w="9216" w:type="dxa"/>
-            <w:tcBorders>
-              <w:top w:val="nil"/>
-              <w:left w:val="nil"/>
-              <w:bottom w:val="nil"/>
-              <w:right w:val="nil"/>
-            </w:tcBorders>
-            <w:vAlign w:val="center"/>
-          </w:tcPr>
-          <w:p>
-            <w:pPr>
-              <w:widowControl w:val="0"/>
-              <w:autoSpaceDE w:val="0"/>
-              <w:autoSpaceDN w:val="0"/>
-              <w:adjustRightInd w:val="0"/>
-              <w:spacing w:after="0" w:line="240" w:lineRule="auto"/>
-              <w:rPr>
-                <w:rFonts w:ascii="Arial" w:hAnsi="Arial" w:cs="Arial"/>
-              </w:rPr>
-            </w:pPr>
-            <w:r>
-              <w:rPr>
-                <w:rFonts w:ascii="Arial" w:hAnsi="Arial" w:cs="Arial"/>
-              </w:rPr>
-              <w:t> </w:t>
-            </w:r>
-            <w:r>
-              <w:rPr>
-                <w:rFonts w:ascii="Arial" w:hAnsi="Arial" w:cs="Arial"/>
-              </w:rPr>
-              <w:t xml:space="preserve"> </w:t>
-            </w:r>
-          </w:p>
-        </w:tc>
-      </w:tr>
-      <w:tr>
-        <w:tblPrEx>
-          <w:tblCellMar>
-            <w:top w:w="0" w:type="dxa"/>
-            <w:bottom w:w="0" w:type="dxa"/>
-          </w:tblCellMar>
-        </w:tblPrEx>
-        <w:trPr>
-          <w:jc w:val="center"/>
-        </w:trPr>
-        <w:tc>
-          <w:tcPr>
-            <w:tcW w:w="9216" w:type="dxa"/>
-            <w:tcBorders>
-              <w:top w:val="nil"/>
-              <w:left w:val="nil"/>
-              <w:bottom w:val="nil"/>
-              <w:right w:val="nil"/>
-            </w:tcBorders>
-            <w:vAlign w:val="center"/>
-          </w:tcPr>
-          <w:p>
-            <w:pPr>
-              <w:widowControl w:val="0"/>
-              <w:autoSpaceDE w:val="0"/>
-              <w:autoSpaceDN w:val="0"/>
-              <w:adjustRightInd w:val="0"/>
-              <w:spacing w:after="0" w:line="240" w:lineRule="auto"/>
-              <w:rPr>
-                <w:rFonts w:ascii="Arial" w:hAnsi="Arial" w:cs="Arial"/>
-              </w:rPr>
-            </w:pPr>
-            <w:r>
-              <w:rPr>
-                <w:rFonts w:ascii="Arial" w:hAnsi="Arial" w:cs="Arial"/>
-              </w:rPr>
-              <w:t> </w:t>
-            </w:r>
-            <w:r>
-              <w:rPr>
-                <w:rFonts w:ascii="Arial" w:hAnsi="Arial" w:cs="Arial"/>
-              </w:rPr>
-              <w:t xml:space="preserve"> </w:t>
-            </w:r>
-          </w:p>
-        </w:tc>
-      </w:tr>
-      <w:tr>
-        <w:tblPrEx>
-          <w:tblCellMar>
-            <w:top w:w="0" w:type="dxa"/>
-            <w:bottom w:w="0" w:type="dxa"/>
-          </w:tblCellMar>
-        </w:tblPrEx>
-        <w:trPr>
-          <w:jc w:val="center"/>
-        </w:trPr>
-        <w:tc>
-          <w:tcPr>
-            <w:tcW w:w="9216" w:type="dxa"/>
-            <w:tcBorders>
-              <w:top w:val="nil"/>
-              <w:left w:val="nil"/>
-              <w:bottom w:val="nil"/>
-              <w:right w:val="nil"/>
-            </w:tcBorders>
-            <w:vAlign w:val="center"/>
-          </w:tcPr>
-          <w:p>
-            <w:pPr>
-              <w:widowControl w:val="0"/>
-              <w:autoSpaceDE w:val="0"/>
-              <w:autoSpaceDN w:val="0"/>
-              <w:adjustRightInd w:val="0"/>
-              <w:spacing w:after="0" w:line="240" w:lineRule="auto"/>
-              <w:rPr>
-                <w:rFonts w:ascii="Arial" w:hAnsi="Arial" w:cs="Arial"/>
-              </w:rPr>
-            </w:pPr>
-            <w:r>
-              <w:rPr>
-                <w:rFonts w:ascii="Arial" w:hAnsi="Arial" w:cs="Arial"/>
-              </w:rPr>
-              <w:t> </w:t>
-            </w:r>
-            <w:r>
-              <w:rPr>
-                <w:rFonts w:ascii="Arial" w:hAnsi="Arial" w:cs="Arial"/>
-              </w:rPr>
-              <w:t xml:space="preserve"> </w:t>
-            </w:r>
-          </w:p>
-        </w:tc>
-      </w:tr>
-      <w:tr>
-        <w:tblPrEx>
-          <w:tblCellMar>
-            <w:top w:w="0" w:type="dxa"/>
-            <w:bottom w:w="0" w:type="dxa"/>
-          </w:tblCellMar>
-        </w:tblPrEx>
-        <w:trPr>
-          <w:jc w:val="center"/>
-        </w:trPr>
-        <w:tc>
-          <w:tcPr>
-            <w:tcW w:w="9216" w:type="dxa"/>
-            <w:tcBorders>
-              <w:top w:val="nil"/>
-              <w:left w:val="nil"/>
-              <w:bottom w:val="nil"/>
-              <w:right w:val="nil"/>
-            </w:tcBorders>
-            <w:vAlign w:val="center"/>
-          </w:tcPr>
-          <w:p>
-            <w:pPr>
-              <w:widowControl w:val="0"/>
-              <w:autoSpaceDE w:val="0"/>
-              <w:autoSpaceDN w:val="0"/>
-              <w:adjustRightInd w:val="0"/>
-              <w:spacing w:after="0" w:line="240" w:lineRule="auto"/>
-              <w:rPr>
-                <w:rFonts w:ascii="Arial" w:hAnsi="Arial" w:cs="Arial"/>
-              </w:rPr>
-            </w:pPr>
-            <w:r>
-              <w:rPr>
-                <w:rFonts w:ascii="Arial" w:hAnsi="Arial" w:cs="Arial"/>
-              </w:rPr>
-              <w:t> </w:t>
-            </w:r>
-            <w:r>
-              <w:rPr>
-                <w:rFonts w:ascii="Arial" w:hAnsi="Arial" w:cs="Arial"/>
-              </w:rPr>
-              <w:t xml:space="preserve"> </w:t>
-            </w:r>
-          </w:p>
-        </w:tc>
-      </w:tr>
-      <w:tr>
-        <w:tblPrEx>
-          <w:tblCellMar>
-            <w:top w:w="0" w:type="dxa"/>
-            <w:bottom w:w="0" w:type="dxa"/>
-          </w:tblCellMar>
-        </w:tblPrEx>
-        <w:trPr>
-          <w:jc w:val="center"/>
-        </w:trPr>
-        <w:tc>
-          <w:tcPr>
-            <w:tcW w:w="9216" w:type="dxa"/>
-            <w:tcBorders>
-              <w:top w:val="nil"/>
-              <w:left w:val="nil"/>
-              <w:bottom w:val="nil"/>
-              <w:right w:val="nil"/>
-            </w:tcBorders>
-            <w:vAlign w:val="center"/>
-          </w:tcPr>
-          <w:p>
-            <w:pPr>
-              <w:widowControl w:val="0"/>
-              <w:autoSpaceDE w:val="0"/>
-              <w:autoSpaceDN w:val="0"/>
-              <w:adjustRightInd w:val="0"/>
-              <w:spacing w:after="0" w:line="240" w:lineRule="auto"/>
-              <w:rPr>
-                <w:rFonts w:ascii="Arial" w:hAnsi="Arial" w:cs="Arial"/>
-              </w:rPr>
-            </w:pPr>
-            <w:r>
-              <w:rPr>
-                <w:rFonts w:ascii="Arial" w:hAnsi="Arial" w:cs="Arial"/>
-              </w:rPr>
-              <w:t> </w:t>
-            </w:r>
-            <w:r>
-              <w:rPr>
-                <w:rFonts w:ascii="Arial" w:hAnsi="Arial" w:cs="Arial"/>
-              </w:rPr>
-              <w:t xml:space="preserve"> </w:t>
-            </w:r>
-          </w:p>
-        </w:tc>
-      </w:tr>
-      <w:tr>
-        <w:tblPrEx>
-          <w:tblCellMar>
-            <w:top w:w="0" w:type="dxa"/>
-            <w:bottom w:w="0" w:type="dxa"/>
-          </w:tblCellMar>
-        </w:tblPrEx>
-        <w:trPr>
-          <w:jc w:val="center"/>
-        </w:trPr>
-        <w:tc>
-          <w:tcPr>
-            <w:tcW w:w="9216" w:type="dxa"/>
-            <w:tcBorders>
-              <w:top w:val="nil"/>
-              <w:left w:val="nil"/>
-              <w:bottom w:val="nil"/>
-              <w:right w:val="nil"/>
-            </w:tcBorders>
-            <w:vAlign w:val="center"/>
-          </w:tcPr>
-          <w:p>
-            <w:pPr>
-              <w:widowControl w:val="0"/>
-              <w:autoSpaceDE w:val="0"/>
-              <w:autoSpaceDN w:val="0"/>
-              <w:adjustRightInd w:val="0"/>
-              <w:spacing w:after="0" w:line="240" w:lineRule="auto"/>
-              <w:rPr>
-                <w:rFonts w:ascii="Arial" w:hAnsi="Arial" w:cs="Arial"/>
-              </w:rPr>
-            </w:pPr>
-            <w:r>
-              <w:rPr>
-                <w:rFonts w:ascii="Arial" w:hAnsi="Arial" w:cs="Arial"/>
-              </w:rPr>
-              <w:t> </w:t>
-            </w:r>
-            <w:r>
-              <w:rPr>
-                <w:rFonts w:ascii="Arial" w:hAnsi="Arial" w:cs="Arial"/>
-              </w:rPr>
-              <w:t xml:space="preserve"> </w:t>
-            </w:r>
-          </w:p>
-        </w:tc>
-      </w:tr>
-      <w:tr>
-        <w:tblPrEx>
-          <w:tblCellMar>
-            <w:top w:w="0" w:type="dxa"/>
-            <w:bottom w:w="0" w:type="dxa"/>
-          </w:tblCellMar>
-        </w:tblPrEx>
-        <w:trPr>
-          <w:jc w:val="center"/>
-        </w:trPr>
-        <w:tc>
-          <w:tcPr>
-            <w:tcW w:w="9216" w:type="dxa"/>
-            <w:tcBorders>
-              <w:top w:val="nil"/>
-              <w:left w:val="nil"/>
-              <w:bottom w:val="nil"/>
-              <w:right w:val="nil"/>
-            </w:tcBorders>
-            <w:vAlign w:val="center"/>
-          </w:tcPr>
-          <w:p>
-            <w:pPr>
-              <w:widowControl w:val="0"/>
-              <w:autoSpaceDE w:val="0"/>
-              <w:autoSpaceDN w:val="0"/>
-              <w:adjustRightInd w:val="0"/>
-              <w:spacing w:after="0" w:line="240" w:lineRule="auto"/>
-              <w:rPr>
-                <w:rFonts w:ascii="Arial" w:hAnsi="Arial" w:cs="Arial"/>
-              </w:rPr>
-            </w:pPr>
-            <w:r>
-              <w:rPr>
-                <w:rFonts w:ascii="Arial" w:hAnsi="Arial" w:cs="Arial"/>
-              </w:rPr>
-              <w:t> </w:t>
-            </w:r>
-            <w:r>
-              <w:rPr>
-                <w:rFonts w:ascii="Arial" w:hAnsi="Arial" w:cs="Arial"/>
-              </w:rPr>
-              <w:t xml:space="preserve"> </w:t>
-            </w:r>
-          </w:p>
-        </w:tc>
-      </w:tr>
-      <w:tr>
-        <w:tblPrEx>
-          <w:tblCellMar>
-            <w:top w:w="0" w:type="dxa"/>
-            <w:bottom w:w="0" w:type="dxa"/>
-          </w:tblCellMar>
-        </w:tblPrEx>
-        <w:trPr>
-          <w:jc w:val="center"/>
-        </w:trPr>
-        <w:tc>
-          <w:tcPr>
-            <w:tcW w:w="9216" w:type="dxa"/>
-            <w:tcBorders>
-              <w:top w:val="nil"/>
-              <w:left w:val="nil"/>
-              <w:bottom w:val="nil"/>
-              <w:right w:val="nil"/>
-            </w:tcBorders>
-            <w:vAlign w:val="center"/>
-          </w:tcPr>
-          <w:p>
-            <w:pPr>
-              <w:widowControl w:val="0"/>
-              <w:autoSpaceDE w:val="0"/>
-              <w:autoSpaceDN w:val="0"/>
-              <w:adjustRightInd w:val="0"/>
-              <w:spacing w:after="0" w:line="240" w:lineRule="auto"/>
-              <w:rPr>
-                <w:rFonts w:ascii="Arial" w:hAnsi="Arial" w:cs="Arial"/>
-              </w:rPr>
-            </w:pPr>
-            <w:r>
-              <w:rPr>
-                <w:rFonts w:ascii="Arial" w:hAnsi="Arial" w:cs="Arial"/>
-              </w:rPr>
-              <w:t> </w:t>
-            </w:r>
-            <w:r>
-              <w:rPr>
-                <w:rFonts w:ascii="Arial" w:hAnsi="Arial" w:cs="Arial"/>
-              </w:rPr>
-              <w:t xml:space="preserve"> </w:t>
-            </w:r>
-          </w:p>
-        </w:tc>
-      </w:tr>
-      <w:tr>
-        <w:tblPrEx>
-          <w:tblCellMar>
-            <w:top w:w="0" w:type="dxa"/>
-            <w:bottom w:w="0" w:type="dxa"/>
-          </w:tblCellMar>
-        </w:tblPrEx>
-        <w:trPr>
-          <w:jc w:val="center"/>
-        </w:trPr>
-        <w:tc>
-          <w:tcPr>
-            <w:tcW w:w="9216" w:type="dxa"/>
-            <w:tcBorders>
-              <w:top w:val="nil"/>
-              <w:left w:val="nil"/>
-              <w:bottom w:val="nil"/>
-              <w:right w:val="nil"/>
-            </w:tcBorders>
-            <w:vAlign w:val="center"/>
-          </w:tcPr>
-          <w:p>
-            <w:pPr>
-              <w:widowControl w:val="0"/>
-              <w:autoSpaceDE w:val="0"/>
-              <w:autoSpaceDN w:val="0"/>
-              <w:adjustRightInd w:val="0"/>
-              <w:spacing w:after="0" w:line="240" w:lineRule="auto"/>
-              <w:rPr>
-                <w:rFonts w:ascii="Arial" w:hAnsi="Arial" w:cs="Arial"/>
-              </w:rPr>
-            </w:pPr>
-            <w:r>
-              <w:rPr>
-                <w:rFonts w:ascii="Arial" w:hAnsi="Arial" w:cs="Arial"/>
-              </w:rPr>
-              <w:t> </w:t>
-            </w:r>
-            <w:r>
-              <w:rPr>
-                <w:rFonts w:ascii="Arial" w:hAnsi="Arial" w:cs="Arial"/>
-              </w:rPr>
-              <w:t xml:space="preserve"> </w:t>
-            </w:r>
-          </w:p>
-        </w:tc>
-      </w:tr>
-      <w:tr>
-        <w:tblPrEx>
-          <w:tblCellMar>
-            <w:top w:w="0" w:type="dxa"/>
-            <w:bottom w:w="0" w:type="dxa"/>
-          </w:tblCellMar>
-        </w:tblPrEx>
         <w:trPr>
           <w:jc w:val="center"/>
         </w:trPr>
@@ -1873,24 +498,12 @@
               <w:rPr>
                 <w:rFonts w:ascii="Arial" w:hAnsi="Arial" w:cs="Arial"/>
               </w:rPr>
-              <w:t> </w:t>
-            </w:r>
-            <w:r>
-              <w:rPr>
-                <w:rFonts w:ascii="Arial" w:hAnsi="Arial" w:cs="Arial"/>
-              </w:rPr>
-              <w:t xml:space="preserve"> </w:t>
+              <w:t xml:space="preserve">  </w:t>
             </w:r>
           </w:p>
         </w:tc>
       </w:tr>
       <w:tr>
-        <w:tblPrEx>
-          <w:tblCellMar>
-            <w:top w:w="0" w:type="dxa"/>
-            <w:bottom w:w="0" w:type="dxa"/>
-          </w:tblCellMar>
-        </w:tblPrEx>
         <w:trPr>
           <w:jc w:val="center"/>
         </w:trPr>
@@ -1929,183 +542,6 @@
           </w:p>
         </w:tc>
       </w:tr>
-      <w:tr>
-        <w:tblPrEx>
-          <w:tblCellMar>
-            <w:top w:w="0" w:type="dxa"/>
-            <w:bottom w:w="0" w:type="dxa"/>
-          </w:tblCellMar>
-        </w:tblPrEx>
-        <w:trPr>
-          <w:jc w:val="center"/>
-        </w:trPr>
-        <w:tc>
-          <w:tcPr>
-            <w:tcW w:w="9216" w:type="dxa"/>
-            <w:tcBorders>
-              <w:top w:val="nil"/>
-              <w:left w:val="nil"/>
-              <w:bottom w:val="nil"/>
-              <w:right w:val="nil"/>
-            </w:tcBorders>
-            <w:vAlign w:val="center"/>
-          </w:tcPr>
-          <w:p>
-            <w:pPr>
-              <w:widowControl w:val="0"/>
-              <w:autoSpaceDE w:val="0"/>
-              <w:autoSpaceDN w:val="0"/>
-              <w:adjustRightInd w:val="0"/>
-              <w:spacing w:after="0" w:line="240" w:lineRule="auto"/>
-              <w:rPr>
-                <w:rFonts w:ascii="Arial" w:hAnsi="Arial" w:cs="Arial"/>
-                <w:sz w:val="24"/>
-                <w:szCs w:val="24"/>
-              </w:rPr>
-            </w:pPr>
-          </w:p>
-        </w:tc>
-      </w:tr>
-      <w:tr>
-        <w:tblPrEx>
-          <w:tblCellMar>
-            <w:top w:w="0" w:type="dxa"/>
-            <w:bottom w:w="0" w:type="dxa"/>
-          </w:tblCellMar>
-        </w:tblPrEx>
-        <w:trPr>
-          <w:jc w:val="center"/>
-        </w:trPr>
-        <w:tc>
-          <w:tcPr>
-            <w:tcW w:w="9216" w:type="dxa"/>
-            <w:tcBorders>
-              <w:top w:val="nil"/>
-              <w:left w:val="nil"/>
-              <w:bottom w:val="nil"/>
-              <w:right w:val="nil"/>
-            </w:tcBorders>
-            <w:vAlign w:val="center"/>
-          </w:tcPr>
-          <w:p>
-            <w:pPr>
-              <w:widowControl w:val="0"/>
-              <w:autoSpaceDE w:val="0"/>
-              <w:autoSpaceDN w:val="0"/>
-              <w:adjustRightInd w:val="0"/>
-              <w:spacing w:after="0" w:line="240" w:lineRule="auto"/>
-              <w:rPr>
-                <w:rFonts w:ascii="Arial" w:hAnsi="Arial" w:cs="Arial"/>
-                <w:sz w:val="24"/>
-                <w:szCs w:val="24"/>
-              </w:rPr>
-            </w:pPr>
-          </w:p>
-        </w:tc>
-      </w:tr>
-      <w:tr>
-        <w:tblPrEx>
-          <w:tblCellMar>
-            <w:top w:w="0" w:type="dxa"/>
-            <w:bottom w:w="0" w:type="dxa"/>
-          </w:tblCellMar>
-        </w:tblPrEx>
-        <w:trPr>
-          <w:jc w:val="center"/>
-        </w:trPr>
-        <w:tc>
-          <w:tcPr>
-            <w:tcW w:w="9216" w:type="dxa"/>
-            <w:tcBorders>
-              <w:top w:val="nil"/>
-              <w:left w:val="nil"/>
-              <w:bottom w:val="nil"/>
-              <w:right w:val="nil"/>
-            </w:tcBorders>
-            <w:vAlign w:val="center"/>
-          </w:tcPr>
-          <w:p>
-            <w:pPr>
-              <w:widowControl w:val="0"/>
-              <w:autoSpaceDE w:val="0"/>
-              <w:autoSpaceDN w:val="0"/>
-              <w:adjustRightInd w:val="0"/>
-              <w:spacing w:after="0" w:line="240" w:lineRule="auto"/>
-              <w:rPr>
-                <w:rFonts w:ascii="Arial" w:hAnsi="Arial" w:cs="Arial"/>
-                <w:sz w:val="24"/>
-                <w:szCs w:val="24"/>
-              </w:rPr>
-            </w:pPr>
-            <w:r>
-              <w:rPr>
-                <w:rFonts w:ascii="Arial" w:hAnsi="Arial" w:cs="Arial"/>
-                <w:b/>
-                <w:bCs/>
-                <w:sz w:val="24"/>
-                <w:szCs w:val="24"/>
-              </w:rPr>
-              <w:t>FUO</w:t>
-            </w:r>
-          </w:p>
-        </w:tc>
-      </w:tr>
-      <w:tr>
-        <w:tblPrEx>
-          <w:tblCellMar>
-            <w:top w:w="0" w:type="dxa"/>
-            <w:bottom w:w="0" w:type="dxa"/>
-          </w:tblCellMar>
-        </w:tblPrEx>
-        <w:trPr>
-          <w:jc w:val="center"/>
-        </w:trPr>
-        <w:tc>
-          <w:tcPr>
-            <w:tcW w:w="9216" w:type="dxa"/>
-            <w:tcBorders>
-              <w:top w:val="nil"/>
-              <w:left w:val="nil"/>
-              <w:bottom w:val="nil"/>
-              <w:right w:val="nil"/>
-            </w:tcBorders>
-            <w:vAlign w:val="center"/>
-          </w:tcPr>
-          <w:p>
-            <w:pPr>
-              <w:widowControl w:val="0"/>
-              <w:pBdr>
-                <w:bottom w:val="single" w:sz="4" w:space="1" w:color="000000"/>
-              </w:pBdr>
-              <w:autoSpaceDE w:val="0"/>
-              <w:autoSpaceDN w:val="0"/>
-              <w:adjustRightInd w:val="0"/>
-              <w:spacing w:after="0" w:line="240" w:lineRule="auto"/>
-              <w:rPr>
-                <w:rFonts w:ascii="Arial" w:hAnsi="Arial" w:cs="Arial"/>
-                <w:sz w:val="24"/>
-                <w:szCs w:val="24"/>
-              </w:rPr>
-            </w:pPr>
-            <w:r>
-              <w:rPr>
-                <w:rFonts w:ascii="Arial" w:hAnsi="Arial" w:cs="Arial"/>
-                <w:sz w:val="24"/>
-                <w:szCs w:val="24"/>
-              </w:rPr>
-              <w:t> </w:t>
-            </w:r>
-            <w:r>
-              <w:rPr>
-                <w:rFonts w:ascii="Arial" w:hAnsi="Arial" w:cs="Arial"/>
-                <w:sz w:val="24"/>
-                <w:szCs w:val="24"/>
-              </w:rPr>
-              <w:t xml:space="preserve"> </w:t>
-            </w:r>
-          </w:p>
-        </w:tc>
-      </w:tr>
     </w:tbl>
     <w:p>
       <w:pPr>
@@ -2143,14 +579,6 @@
       <w:r>
         <w:rPr>
           <w:rFonts w:ascii="Arial" w:hAnsi="Arial" w:cs="Arial"/>
-          <w:sz w:val="24"/>
-          <w:szCs w:val="24"/>
-        </w:rPr>
-        <w:br w:type="page"/>
-      </w:r>
-      <w:r>
-        <w:rPr>
-          <w:rFonts w:ascii="Arial" w:hAnsi="Arial" w:cs="Arial"/>
           <w:b/>
           <w:bCs/>
         </w:rPr>
@@ -2180,43 +608,25 @@
         <w:rPr>
           <w:rFonts w:ascii="Arial" w:hAnsi="Arial" w:cs="Arial"/>
         </w:rPr>
-        <w:t xml:space="preserve">* Ella wants to invest </w:t>
-      </w:r>
-      <w:r>
-        <w:rPr>
-          <w:rFonts w:ascii="Arial" w:hAnsi="Arial" w:cs="Arial"/>
-        </w:rPr>
-        <w:t>£</w:t>
-      </w:r>
-      <w:r>
-        <w:rPr>
-          <w:rFonts w:ascii="Arial" w:hAnsi="Arial" w:cs="Arial"/>
-        </w:rPr>
-        <w:t>6000 in a savings account for 2 years.</w:t>
-      </w:r>
-    </w:p>
-    <w:p>
-      <w:pPr>
-        <w:widowControl w:val="0"/>
-        <w:autoSpaceDE w:val="0"/>
-        <w:autoSpaceDN w:val="0"/>
-        <w:adjustRightInd w:val="0"/>
-        <w:spacing w:before="120" w:after="120" w:line="240" w:lineRule="auto"/>
-        <w:rPr>
-          <w:rFonts w:ascii="Arial" w:hAnsi="Arial" w:cs="Arial"/>
-        </w:rPr>
-      </w:pPr>
-      <w:r>
-        <w:rPr>
-          <w:rFonts w:ascii="Arial" w:hAnsi="Arial" w:cs="Arial"/>
-        </w:rPr>
-        <w:t>   </w:t>
-      </w:r>
-      <w:r>
-        <w:rPr>
-          <w:rFonts w:ascii="Arial" w:hAnsi="Arial" w:cs="Arial"/>
-        </w:rPr>
-        <w:t>She finds information about savings accounts at two different banks.</w:t>
+        <w:t>* Ella wants to invest £6000 in a savings account for 2 years.</w:t>
+      </w:r>
+    </w:p>
+    <w:p>
+      <w:pPr>
+        <w:widowControl w:val="0"/>
+        <w:autoSpaceDE w:val="0"/>
+        <w:autoSpaceDN w:val="0"/>
+        <w:adjustRightInd w:val="0"/>
+        <w:spacing w:before="120" w:after="120" w:line="240" w:lineRule="auto"/>
+        <w:rPr>
+          <w:rFonts w:ascii="Arial" w:hAnsi="Arial" w:cs="Arial"/>
+        </w:rPr>
+      </w:pPr>
+      <w:r>
+        <w:rPr>
+          <w:rFonts w:ascii="Arial" w:hAnsi="Arial" w:cs="Arial"/>
+        </w:rPr>
+        <w:t>   She finds information about savings accounts at two different banks.</w:t>
       </w:r>
     </w:p>
     <w:p>
@@ -2340,6 +750,78 @@
           <w:rFonts w:ascii="Arial" w:hAnsi="Arial" w:cs="Arial"/>
         </w:rPr>
       </w:pPr>
+    </w:p>
+    <w:p>
+      <w:pPr>
+        <w:widowControl w:val="0"/>
+        <w:autoSpaceDE w:val="0"/>
+        <w:autoSpaceDN w:val="0"/>
+        <w:adjustRightInd w:val="0"/>
+        <w:spacing w:before="120" w:after="120" w:line="240" w:lineRule="auto"/>
+        <w:rPr>
+          <w:rFonts w:ascii="Arial" w:hAnsi="Arial" w:cs="Arial"/>
+        </w:rPr>
+      </w:pPr>
+    </w:p>
+    <w:p>
+      <w:pPr>
+        <w:widowControl w:val="0"/>
+        <w:autoSpaceDE w:val="0"/>
+        <w:autoSpaceDN w:val="0"/>
+        <w:adjustRightInd w:val="0"/>
+        <w:spacing w:before="120" w:after="120" w:line="240" w:lineRule="auto"/>
+        <w:rPr>
+          <w:rFonts w:ascii="Arial" w:hAnsi="Arial" w:cs="Arial"/>
+        </w:rPr>
+      </w:pPr>
+    </w:p>
+    <w:p>
+      <w:pPr>
+        <w:widowControl w:val="0"/>
+        <w:autoSpaceDE w:val="0"/>
+        <w:autoSpaceDN w:val="0"/>
+        <w:adjustRightInd w:val="0"/>
+        <w:spacing w:before="120" w:after="120" w:line="240" w:lineRule="auto"/>
+        <w:rPr>
+          <w:rFonts w:ascii="Arial" w:hAnsi="Arial" w:cs="Arial"/>
+        </w:rPr>
+      </w:pPr>
+    </w:p>
+    <w:p>
+      <w:pPr>
+        <w:widowControl w:val="0"/>
+        <w:autoSpaceDE w:val="0"/>
+        <w:autoSpaceDN w:val="0"/>
+        <w:adjustRightInd w:val="0"/>
+        <w:spacing w:before="120" w:after="120" w:line="240" w:lineRule="auto"/>
+        <w:rPr>
+          <w:rFonts w:ascii="Arial" w:hAnsi="Arial" w:cs="Arial"/>
+        </w:rPr>
+      </w:pPr>
+    </w:p>
+    <w:p>
+      <w:pPr>
+        <w:widowControl w:val="0"/>
+        <w:autoSpaceDE w:val="0"/>
+        <w:autoSpaceDN w:val="0"/>
+        <w:adjustRightInd w:val="0"/>
+        <w:spacing w:before="120" w:after="120" w:line="240" w:lineRule="auto"/>
+        <w:rPr>
+          <w:rFonts w:ascii="Arial" w:hAnsi="Arial" w:cs="Arial"/>
+        </w:rPr>
+      </w:pPr>
+    </w:p>
+    <w:p>
+      <w:pPr>
+        <w:widowControl w:val="0"/>
+        <w:autoSpaceDE w:val="0"/>
+        <w:autoSpaceDN w:val="0"/>
+        <w:adjustRightInd w:val="0"/>
+        <w:spacing w:before="120" w:after="120" w:line="240" w:lineRule="auto"/>
+        <w:rPr>
+          <w:rFonts w:ascii="Arial" w:hAnsi="Arial" w:cs="Arial"/>
+        </w:rPr>
+      </w:pPr>
       <w:r>
         <w:rPr>
           <w:rFonts w:ascii="Arial" w:hAnsi="Arial" w:cs="Arial"/>
@@ -2394,6 +876,18 @@
           <w:rFonts w:ascii="Arial" w:hAnsi="Arial" w:cs="Arial"/>
         </w:rPr>
       </w:pPr>
+    </w:p>
+    <w:p>
+      <w:pPr>
+        <w:widowControl w:val="0"/>
+        <w:autoSpaceDE w:val="0"/>
+        <w:autoSpaceDN w:val="0"/>
+        <w:adjustRightInd w:val="0"/>
+        <w:spacing w:before="120" w:after="120" w:line="240" w:lineRule="auto"/>
+        <w:rPr>
+          <w:rFonts w:ascii="Arial" w:hAnsi="Arial" w:cs="Arial"/>
+        </w:rPr>
+      </w:pPr>
       <w:r>
         <w:rPr>
           <w:rFonts w:ascii="Arial" w:hAnsi="Arial" w:cs="Arial"/>
@@ -2408,10 +902,48 @@
         <w:autoSpaceDN w:val="0"/>
         <w:adjustRightInd w:val="0"/>
         <w:spacing w:before="120" w:after="120" w:line="240" w:lineRule="auto"/>
-        <w:rPr>
-          <w:rFonts w:ascii="Arial" w:hAnsi="Arial" w:cs="Arial"/>
-        </w:rPr>
-      </w:pPr>
+        <w:jc w:val="right"/>
+        <w:rPr>
+          <w:rFonts w:ascii="Arial" w:hAnsi="Arial" w:cs="Arial"/>
+        </w:rPr>
+      </w:pPr>
+      <w:r>
+        <w:rPr>
+          <w:rFonts w:ascii="Arial" w:hAnsi="Arial" w:cs="Arial"/>
+          <w:b/>
+          <w:bCs/>
+        </w:rPr>
+        <w:t>(Total for Question is 4 marks)</w:t>
+      </w:r>
+    </w:p>
+    <w:p>
+      <w:pPr>
+        <w:widowControl w:val="0"/>
+        <w:autoSpaceDE w:val="0"/>
+        <w:autoSpaceDN w:val="0"/>
+        <w:adjustRightInd w:val="0"/>
+        <w:spacing w:after="0" w:line="240" w:lineRule="auto"/>
+        <w:rPr>
+          <w:rFonts w:ascii="Arial" w:hAnsi="Arial" w:cs="Arial"/>
+        </w:rPr>
+      </w:pPr>
+      <w:r>
+        <w:rPr>
+          <w:rFonts w:ascii="Arial" w:hAnsi="Arial" w:cs="Arial"/>
+          <w:b/>
+          <w:bCs/>
+        </w:rPr>
+        <w:lastRenderedPageBreak/>
+        <w:t>Q2.</w:t>
+      </w:r>
+      <w:r>
+        <w:rPr>
+          <w:rFonts w:ascii="Arial" w:hAnsi="Arial" w:cs="Arial"/>
+          <w:b/>
+          <w:bCs/>
+        </w:rPr>
+        <w:br/>
+      </w:r>
       <w:r>
         <w:rPr>
           <w:rFonts w:ascii="Arial" w:hAnsi="Arial" w:cs="Arial"/>
@@ -2434,337 +966,7 @@
         <w:rPr>
           <w:rFonts w:ascii="Arial" w:hAnsi="Arial" w:cs="Arial"/>
         </w:rPr>
-        <w:t> </w:t>
-      </w:r>
-    </w:p>
-    <w:p>
-      <w:pPr>
-        <w:widowControl w:val="0"/>
-        <w:autoSpaceDE w:val="0"/>
-        <w:autoSpaceDN w:val="0"/>
-        <w:adjustRightInd w:val="0"/>
-        <w:spacing w:before="120" w:after="120" w:line="240" w:lineRule="auto"/>
-        <w:rPr>
-          <w:rFonts w:ascii="Arial" w:hAnsi="Arial" w:cs="Arial"/>
-        </w:rPr>
-      </w:pPr>
-      <w:r>
-        <w:rPr>
-          <w:rFonts w:ascii="Arial" w:hAnsi="Arial" w:cs="Arial"/>
-        </w:rPr>
-        <w:t> </w:t>
-      </w:r>
-    </w:p>
-    <w:p>
-      <w:pPr>
-        <w:widowControl w:val="0"/>
-        <w:autoSpaceDE w:val="0"/>
-        <w:autoSpaceDN w:val="0"/>
-        <w:adjustRightInd w:val="0"/>
-        <w:spacing w:before="120" w:after="120" w:line="240" w:lineRule="auto"/>
-        <w:rPr>
-          <w:rFonts w:ascii="Arial" w:hAnsi="Arial" w:cs="Arial"/>
-        </w:rPr>
-      </w:pPr>
-    </w:p>
-    <w:p>
-      <w:pPr>
-        <w:widowControl w:val="0"/>
-        <w:autoSpaceDE w:val="0"/>
-        <w:autoSpaceDN w:val="0"/>
-        <w:adjustRightInd w:val="0"/>
-        <w:spacing w:before="120" w:after="120" w:line="240" w:lineRule="auto"/>
-        <w:rPr>
-          <w:rFonts w:ascii="Arial" w:hAnsi="Arial" w:cs="Arial"/>
-        </w:rPr>
-      </w:pPr>
-    </w:p>
-    <w:p>
-      <w:pPr>
-        <w:widowControl w:val="0"/>
-        <w:autoSpaceDE w:val="0"/>
-        <w:autoSpaceDN w:val="0"/>
-        <w:adjustRightInd w:val="0"/>
-        <w:spacing w:before="120" w:after="120" w:line="240" w:lineRule="auto"/>
-        <w:rPr>
-          <w:rFonts w:ascii="Arial" w:hAnsi="Arial" w:cs="Arial"/>
-        </w:rPr>
-      </w:pPr>
-    </w:p>
-    <w:p>
-      <w:pPr>
-        <w:widowControl w:val="0"/>
-        <w:autoSpaceDE w:val="0"/>
-        <w:autoSpaceDN w:val="0"/>
-        <w:adjustRightInd w:val="0"/>
-        <w:spacing w:before="120" w:after="120" w:line="240" w:lineRule="auto"/>
-        <w:rPr>
-          <w:rFonts w:ascii="Arial" w:hAnsi="Arial" w:cs="Arial"/>
-        </w:rPr>
-      </w:pPr>
-    </w:p>
-    <w:p>
-      <w:pPr>
-        <w:widowControl w:val="0"/>
-        <w:autoSpaceDE w:val="0"/>
-        <w:autoSpaceDN w:val="0"/>
-        <w:adjustRightInd w:val="0"/>
-        <w:spacing w:before="120" w:after="120" w:line="240" w:lineRule="auto"/>
-        <w:rPr>
-          <w:rFonts w:ascii="Arial" w:hAnsi="Arial" w:cs="Arial"/>
-        </w:rPr>
-      </w:pPr>
-    </w:p>
-    <w:p>
-      <w:pPr>
-        <w:widowControl w:val="0"/>
-        <w:autoSpaceDE w:val="0"/>
-        <w:autoSpaceDN w:val="0"/>
-        <w:adjustRightInd w:val="0"/>
-        <w:spacing w:before="120" w:after="120" w:line="240" w:lineRule="auto"/>
-        <w:rPr>
-          <w:rFonts w:ascii="Arial" w:hAnsi="Arial" w:cs="Arial"/>
-        </w:rPr>
-      </w:pPr>
-    </w:p>
-    <w:p>
-      <w:pPr>
-        <w:widowControl w:val="0"/>
-        <w:autoSpaceDE w:val="0"/>
-        <w:autoSpaceDN w:val="0"/>
-        <w:adjustRightInd w:val="0"/>
-        <w:spacing w:before="120" w:after="120" w:line="240" w:lineRule="auto"/>
-        <w:rPr>
-          <w:rFonts w:ascii="Arial" w:hAnsi="Arial" w:cs="Arial"/>
-        </w:rPr>
-      </w:pPr>
-    </w:p>
-    <w:p>
-      <w:pPr>
-        <w:widowControl w:val="0"/>
-        <w:autoSpaceDE w:val="0"/>
-        <w:autoSpaceDN w:val="0"/>
-        <w:adjustRightInd w:val="0"/>
-        <w:spacing w:before="120" w:after="120" w:line="240" w:lineRule="auto"/>
-        <w:rPr>
-          <w:rFonts w:ascii="Arial" w:hAnsi="Arial" w:cs="Arial"/>
-        </w:rPr>
-      </w:pPr>
-    </w:p>
-    <w:p>
-      <w:pPr>
-        <w:widowControl w:val="0"/>
-        <w:autoSpaceDE w:val="0"/>
-        <w:autoSpaceDN w:val="0"/>
-        <w:adjustRightInd w:val="0"/>
-        <w:spacing w:before="120" w:after="120" w:line="240" w:lineRule="auto"/>
-        <w:rPr>
-          <w:rFonts w:ascii="Arial" w:hAnsi="Arial" w:cs="Arial"/>
-        </w:rPr>
-      </w:pPr>
-    </w:p>
-    <w:p>
-      <w:pPr>
-        <w:widowControl w:val="0"/>
-        <w:autoSpaceDE w:val="0"/>
-        <w:autoSpaceDN w:val="0"/>
-        <w:adjustRightInd w:val="0"/>
-        <w:spacing w:before="120" w:after="120" w:line="240" w:lineRule="auto"/>
-        <w:rPr>
-          <w:rFonts w:ascii="Arial" w:hAnsi="Arial" w:cs="Arial"/>
-        </w:rPr>
-      </w:pPr>
-    </w:p>
-    <w:p>
-      <w:pPr>
-        <w:widowControl w:val="0"/>
-        <w:autoSpaceDE w:val="0"/>
-        <w:autoSpaceDN w:val="0"/>
-        <w:adjustRightInd w:val="0"/>
-        <w:spacing w:before="120" w:after="120" w:line="240" w:lineRule="auto"/>
-        <w:rPr>
-          <w:rFonts w:ascii="Arial" w:hAnsi="Arial" w:cs="Arial"/>
-        </w:rPr>
-      </w:pPr>
-      <w:r>
-        <w:rPr>
-          <w:rFonts w:ascii="Arial" w:hAnsi="Arial" w:cs="Arial"/>
-        </w:rPr>
-        <w:t> </w:t>
-      </w:r>
-    </w:p>
-    <w:p>
-      <w:pPr>
-        <w:widowControl w:val="0"/>
-        <w:autoSpaceDE w:val="0"/>
-        <w:autoSpaceDN w:val="0"/>
-        <w:adjustRightInd w:val="0"/>
-        <w:spacing w:before="120" w:after="120" w:line="240" w:lineRule="auto"/>
-        <w:rPr>
-          <w:rFonts w:ascii="Arial" w:hAnsi="Arial" w:cs="Arial"/>
-        </w:rPr>
-      </w:pPr>
-      <w:r>
-        <w:rPr>
-          <w:rFonts w:ascii="Arial" w:hAnsi="Arial" w:cs="Arial"/>
-        </w:rPr>
-        <w:t> </w:t>
-      </w:r>
-    </w:p>
-    <w:p>
-      <w:pPr>
-        <w:widowControl w:val="0"/>
-        <w:autoSpaceDE w:val="0"/>
-        <w:autoSpaceDN w:val="0"/>
-        <w:adjustRightInd w:val="0"/>
-        <w:spacing w:before="120" w:after="120" w:line="240" w:lineRule="auto"/>
-        <w:rPr>
-          <w:rFonts w:ascii="Arial" w:hAnsi="Arial" w:cs="Arial"/>
-        </w:rPr>
-      </w:pPr>
-      <w:r>
-        <w:rPr>
-          <w:rFonts w:ascii="Arial" w:hAnsi="Arial" w:cs="Arial"/>
-        </w:rPr>
-        <w:t> </w:t>
-      </w:r>
-    </w:p>
-    <w:p>
-      <w:pPr>
-        <w:widowControl w:val="0"/>
-        <w:autoSpaceDE w:val="0"/>
-        <w:autoSpaceDN w:val="0"/>
-        <w:adjustRightInd w:val="0"/>
-        <w:spacing w:before="120" w:after="120" w:line="240" w:lineRule="auto"/>
-        <w:rPr>
-          <w:rFonts w:ascii="Arial" w:hAnsi="Arial" w:cs="Arial"/>
-        </w:rPr>
-      </w:pPr>
-      <w:r>
-        <w:rPr>
-          <w:rFonts w:ascii="Arial" w:hAnsi="Arial" w:cs="Arial"/>
-        </w:rPr>
-        <w:t> </w:t>
-      </w:r>
-    </w:p>
-    <w:p>
-      <w:pPr>
-        <w:widowControl w:val="0"/>
-        <w:autoSpaceDE w:val="0"/>
-        <w:autoSpaceDN w:val="0"/>
-        <w:adjustRightInd w:val="0"/>
-        <w:spacing w:before="120" w:after="120" w:line="240" w:lineRule="auto"/>
-        <w:jc w:val="right"/>
-        <w:rPr>
-          <w:rFonts w:ascii="Arial" w:hAnsi="Arial" w:cs="Arial"/>
-        </w:rPr>
-      </w:pPr>
-      <w:r>
-        <w:rPr>
-          <w:rFonts w:ascii="Arial" w:hAnsi="Arial" w:cs="Arial"/>
-          <w:b/>
-          <w:bCs/>
-        </w:rPr>
-        <w:t>(Total for Question is 4 marks)</w:t>
-      </w:r>
-    </w:p>
-    <w:p>
-      <w:pPr>
-        <w:widowControl w:val="0"/>
-        <w:autoSpaceDE w:val="0"/>
-        <w:autoSpaceDN w:val="0"/>
-        <w:adjustRightInd w:val="0"/>
-        <w:spacing w:after="0" w:line="240" w:lineRule="auto"/>
-        <w:rPr>
-          <w:rFonts w:ascii="Arial" w:hAnsi="Arial" w:cs="Arial"/>
-        </w:rPr>
-      </w:pPr>
-    </w:p>
-    <w:p>
-      <w:pPr>
-        <w:widowControl w:val="0"/>
-        <w:autoSpaceDE w:val="0"/>
-        <w:autoSpaceDN w:val="0"/>
-        <w:adjustRightInd w:val="0"/>
-        <w:spacing w:after="0" w:line="240" w:lineRule="auto"/>
-        <w:rPr>
-          <w:rFonts w:ascii="Arial" w:hAnsi="Arial" w:cs="Arial"/>
-        </w:rPr>
-      </w:pPr>
-    </w:p>
-    <w:p>
-      <w:pPr>
-        <w:rPr>
-          <w:rFonts w:ascii="Arial" w:hAnsi="Arial" w:cs="Arial"/>
-          <w:b/>
-          <w:bCs/>
-        </w:rPr>
-      </w:pPr>
-      <w:r>
-        <w:rPr>
-          <w:rFonts w:ascii="Arial" w:hAnsi="Arial" w:cs="Arial"/>
-          <w:b/>
-          <w:bCs/>
-        </w:rPr>
-        <w:br w:type="page"/>
-      </w:r>
-    </w:p>
-    <w:p>
-      <w:pPr>
-        <w:widowControl w:val="0"/>
-        <w:autoSpaceDE w:val="0"/>
-        <w:autoSpaceDN w:val="0"/>
-        <w:adjustRightInd w:val="0"/>
-        <w:spacing w:after="0" w:line="240" w:lineRule="auto"/>
-        <w:rPr>
-          <w:rFonts w:ascii="Arial" w:hAnsi="Arial" w:cs="Arial"/>
-        </w:rPr>
-      </w:pPr>
-      <w:r>
-        <w:rPr>
-          <w:rFonts w:ascii="Arial" w:hAnsi="Arial" w:cs="Arial"/>
-          <w:b/>
-          <w:bCs/>
-        </w:rPr>
-        <w:t>Q2.</w:t>
-      </w:r>
-      <w:r>
-        <w:rPr>
-          <w:rFonts w:ascii="Arial" w:hAnsi="Arial" w:cs="Arial"/>
-          <w:b/>
-          <w:bCs/>
-        </w:rPr>
-        <w:br/>
-      </w:r>
-      <w:r>
-        <w:rPr>
-          <w:rFonts w:ascii="Arial" w:hAnsi="Arial" w:cs="Arial"/>
-        </w:rPr>
-        <w:t> </w:t>
-      </w:r>
-    </w:p>
-    <w:p>
-      <w:pPr>
-        <w:widowControl w:val="0"/>
-        <w:autoSpaceDE w:val="0"/>
-        <w:autoSpaceDN w:val="0"/>
-        <w:adjustRightInd w:val="0"/>
-        <w:spacing w:before="120" w:after="120" w:line="240" w:lineRule="auto"/>
-        <w:rPr>
-          <w:rFonts w:ascii="Arial" w:hAnsi="Arial" w:cs="Arial"/>
-        </w:rPr>
-      </w:pPr>
-      <w:r>
-        <w:rPr>
-          <w:rFonts w:ascii="Arial" w:hAnsi="Arial" w:cs="Arial"/>
-        </w:rPr>
-        <w:t>T</w:t>
-      </w:r>
-      <w:r>
-        <w:rPr>
-          <w:rFonts w:ascii="Arial" w:hAnsi="Arial" w:cs="Arial"/>
-        </w:rPr>
-        <w:t xml:space="preserve">riangles </w:t>
+        <w:t xml:space="preserve">Triangles </w:t>
       </w:r>
       <w:r>
         <w:rPr>
@@ -2818,7 +1020,6 @@
           <w:rFonts w:ascii="Arial" w:hAnsi="Arial" w:cs="Arial"/>
           <w:noProof/>
         </w:rPr>
-        <w:lastRenderedPageBreak/>
         <w:drawing>
           <wp:inline distT="0" distB="0" distL="0" distR="0">
             <wp:extent cx="2819400" cy="2647950"/>
@@ -3120,6 +1321,97 @@
           <w:rFonts w:ascii="Arial" w:hAnsi="Arial" w:cs="Arial"/>
         </w:rPr>
         <w:br/>
+        <w:t xml:space="preserve">  </w:t>
+      </w:r>
+    </w:p>
+    <w:p>
+      <w:pPr>
+        <w:widowControl w:val="0"/>
+        <w:autoSpaceDE w:val="0"/>
+        <w:autoSpaceDN w:val="0"/>
+        <w:adjustRightInd w:val="0"/>
+        <w:spacing w:after="0" w:line="240" w:lineRule="auto"/>
+        <w:jc w:val="right"/>
+        <w:rPr>
+          <w:rFonts w:ascii="Arial" w:hAnsi="Arial" w:cs="Arial"/>
+        </w:rPr>
+      </w:pPr>
+      <w:r>
+        <w:rPr>
+          <w:rFonts w:ascii="Arial" w:hAnsi="Arial" w:cs="Arial"/>
+          <w:b/>
+          <w:bCs/>
+        </w:rPr>
+        <w:t>(Total for question = 4 marks)</w:t>
+      </w:r>
+    </w:p>
+    <w:p>
+      <w:pPr>
+        <w:widowControl w:val="0"/>
+        <w:autoSpaceDE w:val="0"/>
+        <w:autoSpaceDN w:val="0"/>
+        <w:adjustRightInd w:val="0"/>
+        <w:spacing w:after="0" w:line="240" w:lineRule="auto"/>
+        <w:rPr>
+          <w:rFonts w:ascii="Arial" w:hAnsi="Arial" w:cs="Arial"/>
+        </w:rPr>
+      </w:pPr>
+    </w:p>
+    <w:p>
+      <w:pPr>
+        <w:widowControl w:val="0"/>
+        <w:autoSpaceDE w:val="0"/>
+        <w:autoSpaceDN w:val="0"/>
+        <w:adjustRightInd w:val="0"/>
+        <w:spacing w:after="0" w:line="240" w:lineRule="auto"/>
+        <w:rPr>
+          <w:rFonts w:ascii="Arial" w:hAnsi="Arial" w:cs="Arial"/>
+        </w:rPr>
+      </w:pPr>
+    </w:p>
+    <w:p>
+      <w:pPr>
+        <w:rPr>
+          <w:rFonts w:ascii="Arial" w:hAnsi="Arial" w:cs="Arial"/>
+          <w:b/>
+          <w:bCs/>
+        </w:rPr>
+      </w:pPr>
+      <w:r>
+        <w:rPr>
+          <w:rFonts w:ascii="Arial" w:hAnsi="Arial" w:cs="Arial"/>
+          <w:b/>
+          <w:bCs/>
+        </w:rPr>
+        <w:br w:type="page"/>
+      </w:r>
+    </w:p>
+    <w:p>
+      <w:pPr>
+        <w:widowControl w:val="0"/>
+        <w:autoSpaceDE w:val="0"/>
+        <w:autoSpaceDN w:val="0"/>
+        <w:adjustRightInd w:val="0"/>
+        <w:spacing w:after="0" w:line="240" w:lineRule="auto"/>
+        <w:rPr>
+          <w:rFonts w:ascii="Arial" w:hAnsi="Arial" w:cs="Arial"/>
+        </w:rPr>
+      </w:pPr>
+      <w:r>
+        <w:rPr>
+          <w:rFonts w:ascii="Arial" w:hAnsi="Arial" w:cs="Arial"/>
+          <w:b/>
+          <w:bCs/>
+        </w:rPr>
+        <w:t>Q3.</w:t>
+      </w:r>
+      <w:r>
+        <w:rPr>
+          <w:rFonts w:ascii="Arial" w:hAnsi="Arial" w:cs="Arial"/>
+          <w:b/>
+          <w:bCs/>
+        </w:rPr>
+        <w:br/>
       </w:r>
       <w:r>
         <w:rPr>
@@ -3127,108 +1419,6 @@
         </w:rPr>
         <w:t> </w:t>
       </w:r>
-      <w:r>
-        <w:rPr>
-          <w:rFonts w:ascii="Arial" w:hAnsi="Arial" w:cs="Arial"/>
-        </w:rPr>
-        <w:t xml:space="preserve"> </w:t>
-      </w:r>
-    </w:p>
-    <w:p>
-      <w:pPr>
-        <w:widowControl w:val="0"/>
-        <w:autoSpaceDE w:val="0"/>
-        <w:autoSpaceDN w:val="0"/>
-        <w:adjustRightInd w:val="0"/>
-        <w:spacing w:after="0" w:line="240" w:lineRule="auto"/>
-        <w:jc w:val="right"/>
-        <w:rPr>
-          <w:rFonts w:ascii="Arial" w:hAnsi="Arial" w:cs="Arial"/>
-        </w:rPr>
-      </w:pPr>
-      <w:r>
-        <w:rPr>
-          <w:rFonts w:ascii="Arial" w:hAnsi="Arial" w:cs="Arial"/>
-          <w:b/>
-          <w:bCs/>
-        </w:rPr>
-        <w:t>(Total for question = 4 marks)</w:t>
-      </w:r>
-    </w:p>
-    <w:p>
-      <w:pPr>
-        <w:widowControl w:val="0"/>
-        <w:autoSpaceDE w:val="0"/>
-        <w:autoSpaceDN w:val="0"/>
-        <w:adjustRightInd w:val="0"/>
-        <w:spacing w:after="0" w:line="240" w:lineRule="auto"/>
-        <w:rPr>
-          <w:rFonts w:ascii="Arial" w:hAnsi="Arial" w:cs="Arial"/>
-        </w:rPr>
-      </w:pPr>
-    </w:p>
-    <w:p>
-      <w:pPr>
-        <w:widowControl w:val="0"/>
-        <w:autoSpaceDE w:val="0"/>
-        <w:autoSpaceDN w:val="0"/>
-        <w:adjustRightInd w:val="0"/>
-        <w:spacing w:after="0" w:line="240" w:lineRule="auto"/>
-        <w:rPr>
-          <w:rFonts w:ascii="Arial" w:hAnsi="Arial" w:cs="Arial"/>
-        </w:rPr>
-      </w:pPr>
-    </w:p>
-    <w:p>
-      <w:pPr>
-        <w:rPr>
-          <w:rFonts w:ascii="Arial" w:hAnsi="Arial" w:cs="Arial"/>
-          <w:b/>
-          <w:bCs/>
-        </w:rPr>
-      </w:pPr>
-      <w:r>
-        <w:rPr>
-          <w:rFonts w:ascii="Arial" w:hAnsi="Arial" w:cs="Arial"/>
-          <w:b/>
-          <w:bCs/>
-        </w:rPr>
-        <w:br w:type="page"/>
-      </w:r>
-    </w:p>
-    <w:p>
-      <w:pPr>
-        <w:widowControl w:val="0"/>
-        <w:autoSpaceDE w:val="0"/>
-        <w:autoSpaceDN w:val="0"/>
-        <w:adjustRightInd w:val="0"/>
-        <w:spacing w:after="0" w:line="240" w:lineRule="auto"/>
-        <w:rPr>
-          <w:rFonts w:ascii="Arial" w:hAnsi="Arial" w:cs="Arial"/>
-        </w:rPr>
-      </w:pPr>
-      <w:r>
-        <w:rPr>
-          <w:rFonts w:ascii="Arial" w:hAnsi="Arial" w:cs="Arial"/>
-          <w:b/>
-          <w:bCs/>
-        </w:rPr>
-        <w:t>Q3.</w:t>
-      </w:r>
-      <w:r>
-        <w:rPr>
-          <w:rFonts w:ascii="Arial" w:hAnsi="Arial" w:cs="Arial"/>
-          <w:b/>
-          <w:bCs/>
-        </w:rPr>
-        <w:br/>
-      </w:r>
-      <w:r>
-        <w:rPr>
-          <w:rFonts w:ascii="Arial" w:hAnsi="Arial" w:cs="Arial"/>
-        </w:rPr>
-        <w:t> </w:t>
-      </w:r>
     </w:p>
     <w:p>
       <w:pPr>
@@ -3277,7 +1467,6 @@
           <w:rFonts w:ascii="Arial" w:hAnsi="Arial" w:cs="Arial"/>
           <w:noProof/>
         </w:rPr>
-        <w:lastRenderedPageBreak/>
         <w:drawing>
           <wp:inline distT="0" distB="0" distL="0" distR="0">
             <wp:extent cx="5981700" cy="3638550"/>
@@ -3362,19 +1551,7 @@
         <w:rPr>
           <w:rFonts w:ascii="Arial" w:hAnsi="Arial" w:cs="Arial"/>
         </w:rPr>
-        <w:t xml:space="preserve">(a) </w:t>
-      </w:r>
-      <w:r>
-        <w:rPr>
-          <w:rFonts w:ascii="Arial" w:hAnsi="Arial" w:cs="Arial"/>
-        </w:rPr>
-        <w:t> </w:t>
-      </w:r>
-      <w:r>
-        <w:rPr>
-          <w:rFonts w:ascii="Arial" w:hAnsi="Arial" w:cs="Arial"/>
-        </w:rPr>
-        <w:t xml:space="preserve">Work out the value of </w:t>
+        <w:t xml:space="preserve">(a)  Work out the value of </w:t>
       </w:r>
       <w:r>
         <w:rPr>
@@ -3432,13 +1609,7 @@
           <w:rFonts w:ascii="Arial" w:hAnsi="Arial" w:cs="Arial"/>
         </w:rPr>
         <w:br/>
-        <w:t>.....................</w:t>
-      </w:r>
-      <w:r>
-        <w:rPr>
-          <w:rFonts w:ascii="Arial" w:hAnsi="Arial" w:cs="Arial"/>
-        </w:rPr>
-        <w:t>......................................</w:t>
+        <w:t>...........................................................</w:t>
       </w:r>
     </w:p>
     <w:p>
@@ -3479,7 +1650,209 @@
           <w:rFonts w:ascii="Arial" w:hAnsi="Arial" w:cs="Arial"/>
         </w:rPr>
         <w:br/>
-        <w:t xml:space="preserve">(b) </w:t>
+        <w:t>(b)  Describe the acceleration of the car for each part of this journey.</w:t>
+      </w:r>
+    </w:p>
+    <w:p>
+      <w:pPr>
+        <w:widowControl w:val="0"/>
+        <w:autoSpaceDE w:val="0"/>
+        <w:autoSpaceDN w:val="0"/>
+        <w:adjustRightInd w:val="0"/>
+        <w:spacing w:before="120" w:after="120" w:line="240" w:lineRule="auto"/>
+        <w:rPr>
+          <w:rFonts w:ascii="Arial" w:hAnsi="Arial" w:cs="Arial"/>
+        </w:rPr>
+      </w:pPr>
+      <w:r>
+        <w:rPr>
+          <w:rFonts w:ascii="Arial" w:hAnsi="Arial" w:cs="Arial"/>
+        </w:rPr>
+        <w:t xml:space="preserve"> ............................................................................................................................................. </w:t>
+      </w:r>
+    </w:p>
+    <w:p>
+      <w:pPr>
+        <w:widowControl w:val="0"/>
+        <w:autoSpaceDE w:val="0"/>
+        <w:autoSpaceDN w:val="0"/>
+        <w:adjustRightInd w:val="0"/>
+        <w:spacing w:before="120" w:after="120" w:line="240" w:lineRule="auto"/>
+        <w:rPr>
+          <w:rFonts w:ascii="Arial" w:hAnsi="Arial" w:cs="Arial"/>
+        </w:rPr>
+      </w:pPr>
+      <w:r>
+        <w:rPr>
+          <w:rFonts w:ascii="Arial" w:hAnsi="Arial" w:cs="Arial"/>
+        </w:rPr>
+        <w:t xml:space="preserve"> ............................................................................................................................................. </w:t>
+      </w:r>
+    </w:p>
+    <w:p>
+      <w:pPr>
+        <w:widowControl w:val="0"/>
+        <w:autoSpaceDE w:val="0"/>
+        <w:autoSpaceDN w:val="0"/>
+        <w:adjustRightInd w:val="0"/>
+        <w:spacing w:before="120" w:after="120" w:line="240" w:lineRule="auto"/>
+        <w:rPr>
+          <w:rFonts w:ascii="Arial" w:hAnsi="Arial" w:cs="Arial"/>
+        </w:rPr>
+      </w:pPr>
+      <w:r>
+        <w:rPr>
+          <w:rFonts w:ascii="Arial" w:hAnsi="Arial" w:cs="Arial"/>
+        </w:rPr>
+        <w:t xml:space="preserve"> ............................................................................................................................................. </w:t>
+      </w:r>
+    </w:p>
+    <w:p>
+      <w:pPr>
+        <w:widowControl w:val="0"/>
+        <w:autoSpaceDE w:val="0"/>
+        <w:autoSpaceDN w:val="0"/>
+        <w:adjustRightInd w:val="0"/>
+        <w:spacing w:before="120" w:after="120" w:line="240" w:lineRule="auto"/>
+        <w:rPr>
+          <w:rFonts w:ascii="Arial" w:hAnsi="Arial" w:cs="Arial"/>
+        </w:rPr>
+      </w:pPr>
+      <w:r>
+        <w:rPr>
+          <w:rFonts w:ascii="Arial" w:hAnsi="Arial" w:cs="Arial"/>
+        </w:rPr>
+        <w:t xml:space="preserve"> ............................................................................................................................................. </w:t>
+      </w:r>
+    </w:p>
+    <w:p>
+      <w:pPr>
+        <w:widowControl w:val="0"/>
+        <w:autoSpaceDE w:val="0"/>
+        <w:autoSpaceDN w:val="0"/>
+        <w:adjustRightInd w:val="0"/>
+        <w:spacing w:after="0" w:line="240" w:lineRule="auto"/>
+        <w:jc w:val="right"/>
+        <w:rPr>
+          <w:rFonts w:ascii="Arial" w:hAnsi="Arial" w:cs="Arial"/>
+        </w:rPr>
+      </w:pPr>
+      <w:r>
+        <w:rPr>
+          <w:rFonts w:ascii="Arial" w:hAnsi="Arial" w:cs="Arial"/>
+          <w:b/>
+          <w:bCs/>
+          <w:color w:val="A8AAAD"/>
+        </w:rPr>
+        <w:t>(2)</w:t>
+      </w:r>
+    </w:p>
+    <w:p>
+      <w:pPr>
+        <w:widowControl w:val="0"/>
+        <w:autoSpaceDE w:val="0"/>
+        <w:autoSpaceDN w:val="0"/>
+        <w:adjustRightInd w:val="0"/>
+        <w:spacing w:before="120" w:after="120" w:line="240" w:lineRule="auto"/>
+        <w:rPr>
+          <w:rFonts w:ascii="Arial" w:hAnsi="Arial" w:cs="Arial"/>
+        </w:rPr>
+      </w:pPr>
+      <w:r>
+        <w:rPr>
+          <w:rFonts w:ascii="Arial" w:hAnsi="Arial" w:cs="Arial"/>
+        </w:rPr>
+        <w:t xml:space="preserve">  </w:t>
+      </w:r>
+    </w:p>
+    <w:p>
+      <w:pPr>
+        <w:widowControl w:val="0"/>
+        <w:autoSpaceDE w:val="0"/>
+        <w:autoSpaceDN w:val="0"/>
+        <w:adjustRightInd w:val="0"/>
+        <w:spacing w:after="0" w:line="240" w:lineRule="auto"/>
+        <w:jc w:val="right"/>
+        <w:rPr>
+          <w:rFonts w:ascii="Arial" w:hAnsi="Arial" w:cs="Arial"/>
+        </w:rPr>
+      </w:pPr>
+      <w:r>
+        <w:rPr>
+          <w:rFonts w:ascii="Arial" w:hAnsi="Arial" w:cs="Arial"/>
+          <w:b/>
+          <w:bCs/>
+        </w:rPr>
+        <w:t>(Total for question = 5 marks)</w:t>
+      </w:r>
+    </w:p>
+    <w:p>
+      <w:pPr>
+        <w:widowControl w:val="0"/>
+        <w:autoSpaceDE w:val="0"/>
+        <w:autoSpaceDN w:val="0"/>
+        <w:adjustRightInd w:val="0"/>
+        <w:spacing w:after="0" w:line="240" w:lineRule="auto"/>
+        <w:rPr>
+          <w:rFonts w:ascii="Arial" w:hAnsi="Arial" w:cs="Arial"/>
+        </w:rPr>
+      </w:pPr>
+    </w:p>
+    <w:p>
+      <w:pPr>
+        <w:widowControl w:val="0"/>
+        <w:autoSpaceDE w:val="0"/>
+        <w:autoSpaceDN w:val="0"/>
+        <w:adjustRightInd w:val="0"/>
+        <w:spacing w:after="0" w:line="240" w:lineRule="auto"/>
+        <w:rPr>
+          <w:rFonts w:ascii="Arial" w:hAnsi="Arial" w:cs="Arial"/>
+        </w:rPr>
+      </w:pPr>
+    </w:p>
+    <w:p>
+      <w:pPr>
+        <w:rPr>
+          <w:rFonts w:ascii="Arial" w:hAnsi="Arial" w:cs="Arial"/>
+          <w:b/>
+          <w:bCs/>
+        </w:rPr>
+      </w:pPr>
+      <w:r>
+        <w:rPr>
+          <w:rFonts w:ascii="Arial" w:hAnsi="Arial" w:cs="Arial"/>
+          <w:b/>
+          <w:bCs/>
+        </w:rPr>
+        <w:br w:type="page"/>
+      </w:r>
+    </w:p>
+    <w:p>
+      <w:pPr>
+        <w:widowControl w:val="0"/>
+        <w:autoSpaceDE w:val="0"/>
+        <w:autoSpaceDN w:val="0"/>
+        <w:adjustRightInd w:val="0"/>
+        <w:spacing w:after="0" w:line="240" w:lineRule="auto"/>
+        <w:rPr>
+          <w:rFonts w:ascii="Arial" w:hAnsi="Arial" w:cs="Arial"/>
+        </w:rPr>
+      </w:pPr>
+      <w:r>
+        <w:rPr>
+          <w:rFonts w:ascii="Arial" w:hAnsi="Arial" w:cs="Arial"/>
+          <w:b/>
+          <w:bCs/>
+        </w:rPr>
+        <w:t>Q4.</w:t>
+      </w:r>
+      <w:r>
+        <w:rPr>
+          <w:rFonts w:ascii="Arial" w:hAnsi="Arial" w:cs="Arial"/>
+          <w:b/>
+          <w:bCs/>
+        </w:rPr>
+        <w:br/>
       </w:r>
       <w:r>
         <w:rPr>
@@ -3487,238 +1860,6 @@
         </w:rPr>
         <w:t> </w:t>
       </w:r>
-      <w:r>
-        <w:rPr>
-          <w:rFonts w:ascii="Arial" w:hAnsi="Arial" w:cs="Arial"/>
-        </w:rPr>
-        <w:t>Describe the acceleration of the car for each part of this journey.</w:t>
-      </w:r>
-    </w:p>
-    <w:p>
-      <w:pPr>
-        <w:widowControl w:val="0"/>
-        <w:autoSpaceDE w:val="0"/>
-        <w:autoSpaceDN w:val="0"/>
-        <w:adjustRightInd w:val="0"/>
-        <w:spacing w:before="120" w:after="120" w:line="240" w:lineRule="auto"/>
-        <w:rPr>
-          <w:rFonts w:ascii="Arial" w:hAnsi="Arial" w:cs="Arial"/>
-        </w:rPr>
-      </w:pPr>
-      <w:r>
-        <w:rPr>
-          <w:rFonts w:ascii="Arial" w:hAnsi="Arial" w:cs="Arial"/>
-        </w:rPr>
-        <w:t xml:space="preserve"> ..........................................................................................................................................</w:t>
-      </w:r>
-      <w:r>
-        <w:rPr>
-          <w:rFonts w:ascii="Arial" w:hAnsi="Arial" w:cs="Arial"/>
-        </w:rPr>
-        <w:t xml:space="preserve">... </w:t>
-      </w:r>
-    </w:p>
-    <w:p>
-      <w:pPr>
-        <w:widowControl w:val="0"/>
-        <w:autoSpaceDE w:val="0"/>
-        <w:autoSpaceDN w:val="0"/>
-        <w:adjustRightInd w:val="0"/>
-        <w:spacing w:before="120" w:after="120" w:line="240" w:lineRule="auto"/>
-        <w:rPr>
-          <w:rFonts w:ascii="Arial" w:hAnsi="Arial" w:cs="Arial"/>
-        </w:rPr>
-      </w:pPr>
-      <w:r>
-        <w:rPr>
-          <w:rFonts w:ascii="Arial" w:hAnsi="Arial" w:cs="Arial"/>
-        </w:rPr>
-        <w:t xml:space="preserve"> ............................................................................................................................................. </w:t>
-      </w:r>
-    </w:p>
-    <w:p>
-      <w:pPr>
-        <w:widowControl w:val="0"/>
-        <w:autoSpaceDE w:val="0"/>
-        <w:autoSpaceDN w:val="0"/>
-        <w:adjustRightInd w:val="0"/>
-        <w:spacing w:before="120" w:after="120" w:line="240" w:lineRule="auto"/>
-        <w:rPr>
-          <w:rFonts w:ascii="Arial" w:hAnsi="Arial" w:cs="Arial"/>
-        </w:rPr>
-      </w:pPr>
-      <w:r>
-        <w:rPr>
-          <w:rFonts w:ascii="Arial" w:hAnsi="Arial" w:cs="Arial"/>
-        </w:rPr>
-        <w:t xml:space="preserve"> ..........................................................................................................</w:t>
-      </w:r>
-      <w:r>
-        <w:rPr>
-          <w:rFonts w:ascii="Arial" w:hAnsi="Arial" w:cs="Arial"/>
-        </w:rPr>
-        <w:t xml:space="preserve">................................... </w:t>
-      </w:r>
-    </w:p>
-    <w:p>
-      <w:pPr>
-        <w:widowControl w:val="0"/>
-        <w:autoSpaceDE w:val="0"/>
-        <w:autoSpaceDN w:val="0"/>
-        <w:adjustRightInd w:val="0"/>
-        <w:spacing w:before="120" w:after="120" w:line="240" w:lineRule="auto"/>
-        <w:rPr>
-          <w:rFonts w:ascii="Arial" w:hAnsi="Arial" w:cs="Arial"/>
-        </w:rPr>
-      </w:pPr>
-      <w:r>
-        <w:rPr>
-          <w:rFonts w:ascii="Arial" w:hAnsi="Arial" w:cs="Arial"/>
-        </w:rPr>
-        <w:t xml:space="preserve"> ............................................................................................................................................. </w:t>
-      </w:r>
-    </w:p>
-    <w:p>
-      <w:pPr>
-        <w:widowControl w:val="0"/>
-        <w:autoSpaceDE w:val="0"/>
-        <w:autoSpaceDN w:val="0"/>
-        <w:adjustRightInd w:val="0"/>
-        <w:spacing w:after="0" w:line="240" w:lineRule="auto"/>
-        <w:jc w:val="right"/>
-        <w:rPr>
-          <w:rFonts w:ascii="Arial" w:hAnsi="Arial" w:cs="Arial"/>
-        </w:rPr>
-      </w:pPr>
-      <w:r>
-        <w:rPr>
-          <w:rFonts w:ascii="Arial" w:hAnsi="Arial" w:cs="Arial"/>
-          <w:b/>
-          <w:bCs/>
-          <w:color w:val="A8AAAD"/>
-        </w:rPr>
-        <w:t>(2)</w:t>
-      </w:r>
-    </w:p>
-    <w:p>
-      <w:pPr>
-        <w:widowControl w:val="0"/>
-        <w:autoSpaceDE w:val="0"/>
-        <w:autoSpaceDN w:val="0"/>
-        <w:adjustRightInd w:val="0"/>
-        <w:spacing w:before="120" w:after="120" w:line="240" w:lineRule="auto"/>
-        <w:rPr>
-          <w:rFonts w:ascii="Arial" w:hAnsi="Arial" w:cs="Arial"/>
-        </w:rPr>
-      </w:pPr>
-      <w:r>
-        <w:rPr>
-          <w:rFonts w:ascii="Arial" w:hAnsi="Arial" w:cs="Arial"/>
-        </w:rPr>
-        <w:t> </w:t>
-      </w:r>
-      <w:r>
-        <w:rPr>
-          <w:rFonts w:ascii="Arial" w:hAnsi="Arial" w:cs="Arial"/>
-        </w:rPr>
-        <w:t xml:space="preserve"> </w:t>
-      </w:r>
-    </w:p>
-    <w:p>
-      <w:pPr>
-        <w:widowControl w:val="0"/>
-        <w:autoSpaceDE w:val="0"/>
-        <w:autoSpaceDN w:val="0"/>
-        <w:adjustRightInd w:val="0"/>
-        <w:spacing w:after="0" w:line="240" w:lineRule="auto"/>
-        <w:jc w:val="right"/>
-        <w:rPr>
-          <w:rFonts w:ascii="Arial" w:hAnsi="Arial" w:cs="Arial"/>
-        </w:rPr>
-      </w:pPr>
-      <w:r>
-        <w:rPr>
-          <w:rFonts w:ascii="Arial" w:hAnsi="Arial" w:cs="Arial"/>
-          <w:b/>
-          <w:bCs/>
-        </w:rPr>
-        <w:t>(Total for question = 5 marks)</w:t>
-      </w:r>
-    </w:p>
-    <w:p>
-      <w:pPr>
-        <w:widowControl w:val="0"/>
-        <w:autoSpaceDE w:val="0"/>
-        <w:autoSpaceDN w:val="0"/>
-        <w:adjustRightInd w:val="0"/>
-        <w:spacing w:after="0" w:line="240" w:lineRule="auto"/>
-        <w:rPr>
-          <w:rFonts w:ascii="Arial" w:hAnsi="Arial" w:cs="Arial"/>
-        </w:rPr>
-      </w:pPr>
-    </w:p>
-    <w:p>
-      <w:pPr>
-        <w:widowControl w:val="0"/>
-        <w:autoSpaceDE w:val="0"/>
-        <w:autoSpaceDN w:val="0"/>
-        <w:adjustRightInd w:val="0"/>
-        <w:spacing w:after="0" w:line="240" w:lineRule="auto"/>
-        <w:rPr>
-          <w:rFonts w:ascii="Arial" w:hAnsi="Arial" w:cs="Arial"/>
-        </w:rPr>
-      </w:pPr>
-    </w:p>
-    <w:p>
-      <w:pPr>
-        <w:rPr>
-          <w:rFonts w:ascii="Arial" w:hAnsi="Arial" w:cs="Arial"/>
-          <w:b/>
-          <w:bCs/>
-        </w:rPr>
-      </w:pPr>
-      <w:r>
-        <w:rPr>
-          <w:rFonts w:ascii="Arial" w:hAnsi="Arial" w:cs="Arial"/>
-          <w:b/>
-          <w:bCs/>
-        </w:rPr>
-        <w:br w:type="page"/>
-      </w:r>
-    </w:p>
-    <w:p>
-      <w:pPr>
-        <w:widowControl w:val="0"/>
-        <w:autoSpaceDE w:val="0"/>
-        <w:autoSpaceDN w:val="0"/>
-        <w:adjustRightInd w:val="0"/>
-        <w:spacing w:after="0" w:line="240" w:lineRule="auto"/>
-        <w:rPr>
-          <w:rFonts w:ascii="Arial" w:hAnsi="Arial" w:cs="Arial"/>
-        </w:rPr>
-      </w:pPr>
-      <w:r>
-        <w:rPr>
-          <w:rFonts w:ascii="Arial" w:hAnsi="Arial" w:cs="Arial"/>
-          <w:b/>
-          <w:bCs/>
-        </w:rPr>
-        <w:t>Q4.</w:t>
-      </w:r>
-      <w:r>
-        <w:rPr>
-          <w:rFonts w:ascii="Arial" w:hAnsi="Arial" w:cs="Arial"/>
-          <w:b/>
-          <w:bCs/>
-        </w:rPr>
-        <w:br/>
-      </w:r>
-      <w:r>
-        <w:rPr>
-          <w:rFonts w:ascii="Arial" w:hAnsi="Arial" w:cs="Arial"/>
-        </w:rPr>
-        <w:t> </w:t>
-      </w:r>
     </w:p>
     <w:p>
       <w:pPr>
@@ -3743,7 +1884,6 @@
           <w:rFonts w:ascii="Arial" w:hAnsi="Arial" w:cs="Arial"/>
           <w:noProof/>
         </w:rPr>
-        <w:lastRenderedPageBreak/>
         <w:drawing>
           <wp:inline distT="0" distB="0" distL="0" distR="0">
             <wp:extent cx="3638550" cy="2838450"/>
@@ -4082,13 +2222,7 @@
           <w:rFonts w:ascii="Arial" w:hAnsi="Arial" w:cs="Arial"/>
         </w:rPr>
         <w:br/>
-        <w:t>...........................................................</w:t>
-      </w:r>
-      <w:r>
-        <w:rPr>
-          <w:rFonts w:ascii="Arial" w:hAnsi="Arial" w:cs="Arial"/>
-        </w:rPr>
-        <w:t>°</w:t>
+        <w:t>...........................................................°</w:t>
       </w:r>
     </w:p>
     <w:p>
@@ -4222,7 +2356,6 @@
           <w:rFonts w:ascii="Arial" w:hAnsi="Arial" w:cs="Arial"/>
           <w:noProof/>
         </w:rPr>
-        <w:lastRenderedPageBreak/>
         <w:drawing>
           <wp:inline distT="0" distB="0" distL="0" distR="0">
             <wp:extent cx="5105400" cy="3086100"/>
@@ -4337,13 +2470,7 @@
         <w:rPr>
           <w:rFonts w:ascii="Arial" w:hAnsi="Arial" w:cs="Arial"/>
         </w:rPr>
-        <w:t>= 64</w:t>
-      </w:r>
-      <w:r>
-        <w:rPr>
-          <w:rFonts w:ascii="Arial" w:hAnsi="Arial" w:cs="Arial"/>
-        </w:rPr>
-        <w:t>°</w:t>
+        <w:t>= 64°</w:t>
       </w:r>
     </w:p>
     <w:p>
@@ -4382,19 +2509,7 @@
           <w:rFonts w:ascii="Arial" w:hAnsi="Arial" w:cs="Arial"/>
         </w:rPr>
         <w:br/>
-        <w:t xml:space="preserve"> </w:t>
-      </w:r>
-      <w:r>
-        <w:rPr>
-          <w:rFonts w:ascii="Arial" w:hAnsi="Arial" w:cs="Arial"/>
-        </w:rPr>
-        <w:t>     </w:t>
-      </w:r>
-      <w:r>
-        <w:rPr>
-          <w:rFonts w:ascii="Arial" w:hAnsi="Arial" w:cs="Arial"/>
-        </w:rPr>
-        <w:t xml:space="preserve">Give your answer correct to 3 significant figures. </w:t>
+        <w:t xml:space="preserve">      Give your answer correct to 3 significant figures. </w:t>
       </w:r>
     </w:p>
     <w:p>
@@ -4521,13 +2636,7 @@
         <w:rPr>
           <w:rFonts w:ascii="Arial" w:hAnsi="Arial" w:cs="Arial"/>
         </w:rPr>
-        <w:t xml:space="preserve">. . . . . . . . . . . . </w:t>
-      </w:r>
-      <w:r>
-        <w:rPr>
-          <w:rFonts w:ascii="Arial" w:hAnsi="Arial" w:cs="Arial"/>
-        </w:rPr>
-        <w:t>. . . . . . . . . . m</w:t>
+        <w:t>. . . . . . . . . . . . . . . . . . . . . . m</w:t>
       </w:r>
       <w:r>
         <w:rPr>
@@ -4595,19 +2704,7 @@
           <w:rFonts w:ascii="Arial" w:hAnsi="Arial" w:cs="Arial"/>
         </w:rPr>
         <w:br/>
-        <w:t xml:space="preserve"> </w:t>
-      </w:r>
-      <w:r>
-        <w:rPr>
-          <w:rFonts w:ascii="Arial" w:hAnsi="Arial" w:cs="Arial"/>
-        </w:rPr>
-        <w:t>     </w:t>
-      </w:r>
-      <w:r>
-        <w:rPr>
-          <w:rFonts w:ascii="Arial" w:hAnsi="Arial" w:cs="Arial"/>
-        </w:rPr>
-        <w:t xml:space="preserve">Give your answer correct to 3 significant figures. </w:t>
+        <w:t xml:space="preserve">      Give your answer correct to 3 significant figures. </w:t>
       </w:r>
     </w:p>
     <w:p>
@@ -4893,33 +2990,7 @@
         <w:rPr>
           <w:rFonts w:ascii="Arial" w:hAnsi="Arial" w:cs="Arial"/>
         </w:rPr>
-        <w:t>(a)</w:t>
-      </w:r>
-      <w:r>
-        <w:rPr>
-          <w:rFonts w:ascii="Arial" w:hAnsi="Arial" w:cs="Arial"/>
-        </w:rPr>
-        <w:t>  </w:t>
-      </w:r>
-      <w:r>
-        <w:rPr>
-          <w:rFonts w:ascii="Arial" w:hAnsi="Arial" w:cs="Arial"/>
-        </w:rPr>
-        <w:t xml:space="preserve">Find the value of </w:t>
-      </w:r>
-      <w:proofErr w:type="gramStart"/>
-      <w:r>
-        <w:rPr>
-          <w:rFonts w:ascii="Arial" w:hAnsi="Arial" w:cs="Arial"/>
-        </w:rPr>
-        <w:t>f(</w:t>
-      </w:r>
-      <w:proofErr w:type="gramEnd"/>
-      <w:r>
-        <w:rPr>
-          <w:rFonts w:ascii="Arial" w:hAnsi="Arial" w:cs="Arial"/>
-        </w:rPr>
-        <w:t>10)</w:t>
+        <w:t>(a)  Find the value of f(10)</w:t>
       </w:r>
     </w:p>
     <w:p>
@@ -5009,33 +3080,14 @@
         <w:rPr>
           <w:rFonts w:ascii="Arial" w:hAnsi="Arial" w:cs="Arial"/>
         </w:rPr>
-        <w:t>(b)</w:t>
-      </w:r>
-      <w:r>
-        <w:rPr>
-          <w:rFonts w:ascii="Arial" w:hAnsi="Arial" w:cs="Arial"/>
-        </w:rPr>
-        <w:t>  </w:t>
-      </w:r>
-      <w:r>
-        <w:rPr>
-          <w:rFonts w:ascii="Arial" w:hAnsi="Arial" w:cs="Arial"/>
-        </w:rPr>
-        <w:t>Find g</w:t>
+        <w:t>(b)  Find g</w:t>
       </w:r>
       <w:r>
         <w:rPr>
           <w:rFonts w:ascii="Arial" w:hAnsi="Arial" w:cs="Arial"/>
           <w:vertAlign w:val="superscript"/>
         </w:rPr>
-        <w:t>–</w:t>
-      </w:r>
-      <w:r>
-        <w:rPr>
-          <w:rFonts w:ascii="Arial" w:hAnsi="Arial" w:cs="Arial"/>
-          <w:vertAlign w:val="superscript"/>
-        </w:rPr>
-        <w:t>1</w:t>
+        <w:t>–1</w:t>
       </w:r>
       <w:r>
         <w:rPr>
@@ -5112,14 +3164,7 @@
           <w:rFonts w:ascii="Arial" w:hAnsi="Arial" w:cs="Arial"/>
           <w:vertAlign w:val="superscript"/>
         </w:rPr>
-        <w:t>–</w:t>
-      </w:r>
-      <w:r>
-        <w:rPr>
-          <w:rFonts w:ascii="Arial" w:hAnsi="Arial" w:cs="Arial"/>
-          <w:vertAlign w:val="superscript"/>
-        </w:rPr>
-        <w:t>1</w:t>
+        <w:t>–1</w:t>
       </w:r>
       <w:r>
         <w:rPr>
@@ -5179,33 +3224,7 @@
         <w:rPr>
           <w:rFonts w:ascii="Arial" w:hAnsi="Arial" w:cs="Arial"/>
         </w:rPr>
-        <w:t>(c)</w:t>
-      </w:r>
-      <w:r>
-        <w:rPr>
-          <w:rFonts w:ascii="Arial" w:hAnsi="Arial" w:cs="Arial"/>
-        </w:rPr>
-        <w:t>  </w:t>
-      </w:r>
-      <w:r>
-        <w:rPr>
-          <w:rFonts w:ascii="Arial" w:hAnsi="Arial" w:cs="Arial"/>
-        </w:rPr>
-        <w:t xml:space="preserve">Show that </w:t>
-      </w:r>
-      <w:proofErr w:type="spellStart"/>
-      <w:r>
-        <w:rPr>
-          <w:rFonts w:ascii="Arial" w:hAnsi="Arial" w:cs="Arial"/>
-        </w:rPr>
-        <w:t>ff</w:t>
-      </w:r>
-      <w:proofErr w:type="spellEnd"/>
-      <w:r>
-        <w:rPr>
-          <w:rFonts w:ascii="Arial" w:hAnsi="Arial" w:cs="Arial"/>
-        </w:rPr>
-        <w:t>(</w:t>
+        <w:t>(c)  Show that ff(</w:t>
       </w:r>
       <w:r>
         <w:rPr>
@@ -5233,19 +3252,7 @@
         <w:rPr>
           <w:rFonts w:ascii="Arial" w:hAnsi="Arial" w:cs="Arial"/>
         </w:rPr>
-        <w:t xml:space="preserve"> </w:t>
-      </w:r>
-      <w:r>
-        <w:rPr>
-          <w:rFonts w:ascii="Arial" w:hAnsi="Arial" w:cs="Arial"/>
-        </w:rPr>
-        <w:t>–</w:t>
-      </w:r>
-      <w:r>
-        <w:rPr>
-          <w:rFonts w:ascii="Arial" w:hAnsi="Arial" w:cs="Arial"/>
-        </w:rPr>
-        <w:t xml:space="preserve"> 48</w:t>
+        <w:t xml:space="preserve"> – 48</w:t>
       </w:r>
     </w:p>
     <w:p>
@@ -5414,13 +3421,7 @@
         <w:rPr>
           <w:rFonts w:ascii="Arial" w:hAnsi="Arial" w:cs="Arial"/>
         </w:rPr>
-        <w:t>–</w:t>
-      </w:r>
-      <w:r>
-        <w:rPr>
-          <w:rFonts w:ascii="Arial" w:hAnsi="Arial" w:cs="Arial"/>
-        </w:rPr>
-        <w:t xml:space="preserve"> </w:t>
+        <w:t xml:space="preserve">– </w:t>
       </w:r>
       <w:r>
         <w:rPr>
@@ -5502,13 +3503,7 @@
         <w:rPr>
           <w:rFonts w:ascii="Arial" w:hAnsi="Arial" w:cs="Arial"/>
         </w:rPr>
-        <w:t> </w:t>
-      </w:r>
-      <w:r>
-        <w:rPr>
-          <w:rFonts w:ascii="Arial" w:hAnsi="Arial" w:cs="Arial"/>
-        </w:rPr>
-        <w:t> </w:t>
+        <w:t>  </w:t>
       </w:r>
     </w:p>
     <w:p>
@@ -5639,37 +3634,11 @@
         </w:rPr>
         <w:t xml:space="preserve">t </w:t>
       </w:r>
-      <w:proofErr w:type="gramStart"/>
-      <w:r>
-        <w:rPr>
-          <w:rFonts w:ascii="Arial" w:hAnsi="Arial" w:cs="Arial"/>
-        </w:rPr>
-        <w:t>=</w:t>
-      </w:r>
-      <w:r>
-        <w:rPr>
-          <w:rFonts w:ascii="Arial" w:hAnsi="Arial" w:cs="Arial"/>
-        </w:rPr>
-        <w:t> </w:t>
-      </w:r>
-      <w:r>
-        <w:rPr>
-          <w:rFonts w:ascii="Arial" w:hAnsi="Arial" w:cs="Arial"/>
-        </w:rPr>
-        <w:t xml:space="preserve"> . . .</w:t>
-      </w:r>
-      <w:proofErr w:type="gramEnd"/>
-      <w:r>
-        <w:rPr>
-          <w:rFonts w:ascii="Arial" w:hAnsi="Arial" w:cs="Arial"/>
-        </w:rPr>
-        <w:t xml:space="preserve"> . . . . . . . . . . </w:t>
-      </w:r>
-      <w:r>
-        <w:rPr>
-          <w:rFonts w:ascii="Arial" w:hAnsi="Arial" w:cs="Arial"/>
-        </w:rPr>
-        <w:t xml:space="preserve">. . . . . . . . . </w:t>
+      <w:r>
+        <w:rPr>
+          <w:rFonts w:ascii="Arial" w:hAnsi="Arial" w:cs="Arial"/>
+        </w:rPr>
+        <w:t xml:space="preserve">=  . . . . . . . . . . . . . . . . . . . . . . </w:t>
       </w:r>
     </w:p>
     <w:p>
@@ -5746,28 +3715,272 @@
         <w:rPr>
           <w:rFonts w:ascii="Arial" w:hAnsi="Arial" w:cs="Arial"/>
         </w:rPr>
+        <w:t xml:space="preserve"> − 5</w:t>
+      </w:r>
+    </w:p>
+    <w:p>
+      <w:pPr>
+        <w:widowControl w:val="0"/>
+        <w:autoSpaceDE w:val="0"/>
+        <w:autoSpaceDN w:val="0"/>
+        <w:adjustRightInd w:val="0"/>
+        <w:spacing w:before="120" w:after="120" w:line="240" w:lineRule="auto"/>
+        <w:jc w:val="right"/>
+        <w:rPr>
+          <w:rFonts w:ascii="Arial" w:hAnsi="Arial" w:cs="Arial"/>
+        </w:rPr>
+      </w:pPr>
+      <w:r>
+        <w:rPr>
+          <w:rFonts w:ascii="Arial" w:hAnsi="Arial" w:cs="Arial"/>
+        </w:rPr>
+        <w:br/>
+      </w:r>
+      <w:r>
+        <w:rPr>
+          <w:rFonts w:ascii="Arial" w:hAnsi="Arial" w:cs="Arial"/>
+        </w:rPr>
+        <w:br/>
+      </w:r>
+      <w:r>
+        <w:rPr>
+          <w:rFonts w:ascii="Arial" w:hAnsi="Arial" w:cs="Arial"/>
+        </w:rPr>
+        <w:br/>
+      </w:r>
+      <w:r>
+        <w:rPr>
+          <w:rFonts w:ascii="Arial" w:hAnsi="Arial" w:cs="Arial"/>
+        </w:rPr>
+        <w:br/>
+      </w:r>
+      <w:r>
+        <w:rPr>
+          <w:rFonts w:ascii="Arial" w:hAnsi="Arial" w:cs="Arial"/>
+        </w:rPr>
+        <w:br/>
+        <w:t>...........................................................</w:t>
+      </w:r>
+    </w:p>
+    <w:p>
+      <w:pPr>
+        <w:widowControl w:val="0"/>
+        <w:autoSpaceDE w:val="0"/>
+        <w:autoSpaceDN w:val="0"/>
+        <w:adjustRightInd w:val="0"/>
+        <w:spacing w:after="0" w:line="240" w:lineRule="auto"/>
+        <w:jc w:val="right"/>
+        <w:rPr>
+          <w:rFonts w:ascii="Arial" w:hAnsi="Arial" w:cs="Arial"/>
+        </w:rPr>
+      </w:pPr>
+      <w:r>
+        <w:rPr>
+          <w:rFonts w:ascii="Arial" w:hAnsi="Arial" w:cs="Arial"/>
+          <w:b/>
+          <w:bCs/>
+        </w:rPr>
         <w:t xml:space="preserve"> </w:t>
       </w:r>
       <w:r>
         <w:rPr>
           <w:rFonts w:ascii="Arial" w:hAnsi="Arial" w:cs="Arial"/>
-        </w:rPr>
-        <w:t>−</w:t>
-      </w:r>
-      <w:r>
-        <w:rPr>
-          <w:rFonts w:ascii="Arial" w:hAnsi="Arial" w:cs="Arial"/>
-        </w:rPr>
-        <w:t xml:space="preserve"> 5</w:t>
-      </w:r>
-    </w:p>
-    <w:p>
-      <w:pPr>
-        <w:widowControl w:val="0"/>
-        <w:autoSpaceDE w:val="0"/>
-        <w:autoSpaceDN w:val="0"/>
-        <w:adjustRightInd w:val="0"/>
-        <w:spacing w:before="120" w:after="120" w:line="240" w:lineRule="auto"/>
+          <w:b/>
+          <w:bCs/>
+        </w:rPr>
+        <w:t>(Total for question = 2 marks)</w:t>
+      </w:r>
+    </w:p>
+    <w:p>
+      <w:pPr>
+        <w:widowControl w:val="0"/>
+        <w:autoSpaceDE w:val="0"/>
+        <w:autoSpaceDN w:val="0"/>
+        <w:adjustRightInd w:val="0"/>
+        <w:spacing w:after="0" w:line="240" w:lineRule="auto"/>
+        <w:rPr>
+          <w:rFonts w:ascii="Arial" w:hAnsi="Arial" w:cs="Arial"/>
+        </w:rPr>
+      </w:pPr>
+    </w:p>
+    <w:p>
+      <w:pPr>
+        <w:widowControl w:val="0"/>
+        <w:autoSpaceDE w:val="0"/>
+        <w:autoSpaceDN w:val="0"/>
+        <w:adjustRightInd w:val="0"/>
+        <w:spacing w:after="0" w:line="240" w:lineRule="auto"/>
+        <w:rPr>
+          <w:rFonts w:ascii="Arial" w:hAnsi="Arial" w:cs="Arial"/>
+        </w:rPr>
+      </w:pPr>
+      <w:r>
+        <w:rPr>
+          <w:rFonts w:ascii="Arial" w:hAnsi="Arial" w:cs="Arial"/>
+          <w:b/>
+          <w:bCs/>
+        </w:rPr>
+        <w:t>Q9.</w:t>
+      </w:r>
+    </w:p>
+    <w:p>
+      <w:pPr>
+        <w:widowControl w:val="0"/>
+        <w:autoSpaceDE w:val="0"/>
+        <w:autoSpaceDN w:val="0"/>
+        <w:adjustRightInd w:val="0"/>
+        <w:spacing w:before="120" w:after="120" w:line="240" w:lineRule="auto"/>
+        <w:rPr>
+          <w:rFonts w:ascii="Arial" w:hAnsi="Arial" w:cs="Arial"/>
+        </w:rPr>
+      </w:pPr>
+      <w:r>
+        <w:rPr>
+          <w:rFonts w:ascii="Arial" w:hAnsi="Arial" w:cs="Arial"/>
+        </w:rPr>
+        <w:t>Prove algebraically that the difference between the squares of any two consecutive integers is equal to the sum of these two integers.</w:t>
+      </w:r>
+    </w:p>
+    <w:p>
+      <w:pPr>
+        <w:widowControl w:val="0"/>
+        <w:autoSpaceDE w:val="0"/>
+        <w:autoSpaceDN w:val="0"/>
+        <w:adjustRightInd w:val="0"/>
+        <w:spacing w:before="120" w:after="120" w:line="240" w:lineRule="auto"/>
+        <w:rPr>
+          <w:rFonts w:ascii="Arial" w:hAnsi="Arial" w:cs="Arial"/>
+        </w:rPr>
+      </w:pPr>
+      <w:r>
+        <w:rPr>
+          <w:rFonts w:ascii="Arial" w:hAnsi="Arial" w:cs="Arial"/>
+        </w:rPr>
+        <w:br/>
+      </w:r>
+      <w:r>
+        <w:rPr>
+          <w:rFonts w:ascii="Arial" w:hAnsi="Arial" w:cs="Arial"/>
+        </w:rPr>
+        <w:br/>
+      </w:r>
+      <w:r>
+        <w:rPr>
+          <w:rFonts w:ascii="Arial" w:hAnsi="Arial" w:cs="Arial"/>
+        </w:rPr>
+        <w:br/>
+      </w:r>
+      <w:r>
+        <w:rPr>
+          <w:rFonts w:ascii="Arial" w:hAnsi="Arial" w:cs="Arial"/>
+        </w:rPr>
+        <w:br/>
+      </w:r>
+      <w:r>
+        <w:rPr>
+          <w:rFonts w:ascii="Arial" w:hAnsi="Arial" w:cs="Arial"/>
+        </w:rPr>
+        <w:br/>
+      </w:r>
+      <w:r>
+        <w:rPr>
+          <w:rFonts w:ascii="Arial" w:hAnsi="Arial" w:cs="Arial"/>
+        </w:rPr>
+        <w:br/>
+      </w:r>
+      <w:r>
+        <w:rPr>
+          <w:rFonts w:ascii="Arial" w:hAnsi="Arial" w:cs="Arial"/>
+        </w:rPr>
+        <w:br/>
+      </w:r>
+      <w:r>
+        <w:rPr>
+          <w:rFonts w:ascii="Arial" w:hAnsi="Arial" w:cs="Arial"/>
+        </w:rPr>
+        <w:br/>
+      </w:r>
+      <w:r>
+        <w:rPr>
+          <w:rFonts w:ascii="Arial" w:hAnsi="Arial" w:cs="Arial"/>
+        </w:rPr>
+        <w:br/>
+      </w:r>
+      <w:r>
+        <w:rPr>
+          <w:rFonts w:ascii="Arial" w:hAnsi="Arial" w:cs="Arial"/>
+        </w:rPr>
+        <w:br/>
+      </w:r>
+      <w:r>
+        <w:rPr>
+          <w:rFonts w:ascii="Arial" w:hAnsi="Arial" w:cs="Arial"/>
+        </w:rPr>
+        <w:br/>
+      </w:r>
+      <w:r>
+        <w:rPr>
+          <w:rFonts w:ascii="Arial" w:hAnsi="Arial" w:cs="Arial"/>
+        </w:rPr>
+        <w:br/>
+      </w:r>
+      <w:r>
+        <w:rPr>
+          <w:rFonts w:ascii="Arial" w:hAnsi="Arial" w:cs="Arial"/>
+        </w:rPr>
+        <w:br/>
+      </w:r>
+      <w:r>
+        <w:rPr>
+          <w:rFonts w:ascii="Arial" w:hAnsi="Arial" w:cs="Arial"/>
+        </w:rPr>
+        <w:br/>
+      </w:r>
+      <w:r>
+        <w:rPr>
+          <w:rFonts w:ascii="Arial" w:hAnsi="Arial" w:cs="Arial"/>
+        </w:rPr>
+        <w:br/>
+      </w:r>
+      <w:r>
+        <w:rPr>
+          <w:rFonts w:ascii="Arial" w:hAnsi="Arial" w:cs="Arial"/>
+        </w:rPr>
+        <w:br/>
+      </w:r>
+      <w:r>
+        <w:rPr>
+          <w:rFonts w:ascii="Arial" w:hAnsi="Arial" w:cs="Arial"/>
+        </w:rPr>
+        <w:br/>
+      </w:r>
+      <w:r>
+        <w:rPr>
+          <w:rFonts w:ascii="Arial" w:hAnsi="Arial" w:cs="Arial"/>
+        </w:rPr>
+        <w:br/>
+      </w:r>
+      <w:r>
+        <w:rPr>
+          <w:rFonts w:ascii="Arial" w:hAnsi="Arial" w:cs="Arial"/>
+        </w:rPr>
+        <w:br/>
+      </w:r>
+      <w:r>
+        <w:rPr>
+          <w:rFonts w:ascii="Arial" w:hAnsi="Arial" w:cs="Arial"/>
+        </w:rPr>
+        <w:br/>
+        <w:t> </w:t>
+      </w:r>
+    </w:p>
+    <w:p>
+      <w:pPr>
+        <w:widowControl w:val="0"/>
+        <w:autoSpaceDE w:val="0"/>
+        <w:autoSpaceDN w:val="0"/>
+        <w:adjustRightInd w:val="0"/>
+        <w:spacing w:after="0" w:line="240" w:lineRule="auto"/>
         <w:jc w:val="right"/>
         <w:rPr>
           <w:rFonts w:ascii="Arial" w:hAnsi="Arial" w:cs="Arial"/>
@@ -5776,267 +3989,6 @@
       <w:r>
         <w:rPr>
           <w:rFonts w:ascii="Arial" w:hAnsi="Arial" w:cs="Arial"/>
-        </w:rPr>
-        <w:br/>
-      </w:r>
-      <w:r>
-        <w:rPr>
-          <w:rFonts w:ascii="Arial" w:hAnsi="Arial" w:cs="Arial"/>
-        </w:rPr>
-        <w:br/>
-      </w:r>
-      <w:r>
-        <w:rPr>
-          <w:rFonts w:ascii="Arial" w:hAnsi="Arial" w:cs="Arial"/>
-        </w:rPr>
-        <w:br/>
-      </w:r>
-      <w:r>
-        <w:rPr>
-          <w:rFonts w:ascii="Arial" w:hAnsi="Arial" w:cs="Arial"/>
-        </w:rPr>
-        <w:br/>
-      </w:r>
-      <w:r>
-        <w:rPr>
-          <w:rFonts w:ascii="Arial" w:hAnsi="Arial" w:cs="Arial"/>
-        </w:rPr>
-        <w:br/>
-        <w:t>...........................................................</w:t>
-      </w:r>
-    </w:p>
-    <w:p>
-      <w:pPr>
-        <w:widowControl w:val="0"/>
-        <w:autoSpaceDE w:val="0"/>
-        <w:autoSpaceDN w:val="0"/>
-        <w:adjustRightInd w:val="0"/>
-        <w:spacing w:after="0" w:line="240" w:lineRule="auto"/>
-        <w:jc w:val="right"/>
-        <w:rPr>
-          <w:rFonts w:ascii="Arial" w:hAnsi="Arial" w:cs="Arial"/>
-        </w:rPr>
-      </w:pPr>
-      <w:r>
-        <w:rPr>
-          <w:rFonts w:ascii="Arial" w:hAnsi="Arial" w:cs="Arial"/>
-          <w:b/>
-          <w:bCs/>
-        </w:rPr>
-        <w:t xml:space="preserve"> </w:t>
-      </w:r>
-      <w:r>
-        <w:rPr>
-          <w:rFonts w:ascii="Arial" w:hAnsi="Arial" w:cs="Arial"/>
-          <w:b/>
-          <w:bCs/>
-        </w:rPr>
-        <w:t>(Total for question = 2 marks)</w:t>
-      </w:r>
-    </w:p>
-    <w:p>
-      <w:pPr>
-        <w:widowControl w:val="0"/>
-        <w:autoSpaceDE w:val="0"/>
-        <w:autoSpaceDN w:val="0"/>
-        <w:adjustRightInd w:val="0"/>
-        <w:spacing w:after="0" w:line="240" w:lineRule="auto"/>
-        <w:rPr>
-          <w:rFonts w:ascii="Arial" w:hAnsi="Arial" w:cs="Arial"/>
-        </w:rPr>
-      </w:pPr>
-    </w:p>
-    <w:p>
-      <w:pPr>
-        <w:widowControl w:val="0"/>
-        <w:autoSpaceDE w:val="0"/>
-        <w:autoSpaceDN w:val="0"/>
-        <w:adjustRightInd w:val="0"/>
-        <w:spacing w:after="0" w:line="240" w:lineRule="auto"/>
-        <w:rPr>
-          <w:rFonts w:ascii="Arial" w:hAnsi="Arial" w:cs="Arial"/>
-        </w:rPr>
-      </w:pPr>
-      <w:r>
-        <w:rPr>
-          <w:rFonts w:ascii="Arial" w:hAnsi="Arial" w:cs="Arial"/>
-          <w:b/>
-          <w:bCs/>
-        </w:rPr>
-        <w:t>Q9.</w:t>
-      </w:r>
-    </w:p>
-    <w:p>
-      <w:pPr>
-        <w:widowControl w:val="0"/>
-        <w:autoSpaceDE w:val="0"/>
-        <w:autoSpaceDN w:val="0"/>
-        <w:adjustRightInd w:val="0"/>
-        <w:spacing w:before="120" w:after="120" w:line="240" w:lineRule="auto"/>
-        <w:rPr>
-          <w:rFonts w:ascii="Arial" w:hAnsi="Arial" w:cs="Arial"/>
-        </w:rPr>
-      </w:pPr>
-      <w:r>
-        <w:rPr>
-          <w:rFonts w:ascii="Arial" w:hAnsi="Arial" w:cs="Arial"/>
-        </w:rPr>
-        <w:t>Prove algebraically that the difference between the squares of any two consecutive integers is equal to the sum of these two integers.</w:t>
-      </w:r>
-    </w:p>
-    <w:p>
-      <w:pPr>
-        <w:widowControl w:val="0"/>
-        <w:autoSpaceDE w:val="0"/>
-        <w:autoSpaceDN w:val="0"/>
-        <w:adjustRightInd w:val="0"/>
-        <w:spacing w:before="120" w:after="120" w:line="240" w:lineRule="auto"/>
-        <w:rPr>
-          <w:rFonts w:ascii="Arial" w:hAnsi="Arial" w:cs="Arial"/>
-        </w:rPr>
-      </w:pPr>
-      <w:r>
-        <w:rPr>
-          <w:rFonts w:ascii="Arial" w:hAnsi="Arial" w:cs="Arial"/>
-        </w:rPr>
-        <w:br/>
-      </w:r>
-      <w:r>
-        <w:rPr>
-          <w:rFonts w:ascii="Arial" w:hAnsi="Arial" w:cs="Arial"/>
-        </w:rPr>
-        <w:br/>
-      </w:r>
-      <w:r>
-        <w:rPr>
-          <w:rFonts w:ascii="Arial" w:hAnsi="Arial" w:cs="Arial"/>
-        </w:rPr>
-        <w:br/>
-      </w:r>
-      <w:r>
-        <w:rPr>
-          <w:rFonts w:ascii="Arial" w:hAnsi="Arial" w:cs="Arial"/>
-        </w:rPr>
-        <w:br/>
-      </w:r>
-      <w:r>
-        <w:rPr>
-          <w:rFonts w:ascii="Arial" w:hAnsi="Arial" w:cs="Arial"/>
-        </w:rPr>
-        <w:br/>
-      </w:r>
-      <w:r>
-        <w:rPr>
-          <w:rFonts w:ascii="Arial" w:hAnsi="Arial" w:cs="Arial"/>
-        </w:rPr>
-        <w:br/>
-      </w:r>
-      <w:r>
-        <w:rPr>
-          <w:rFonts w:ascii="Arial" w:hAnsi="Arial" w:cs="Arial"/>
-        </w:rPr>
-        <w:br/>
-      </w:r>
-      <w:r>
-        <w:rPr>
-          <w:rFonts w:ascii="Arial" w:hAnsi="Arial" w:cs="Arial"/>
-        </w:rPr>
-        <w:br/>
-      </w:r>
-      <w:r>
-        <w:rPr>
-          <w:rFonts w:ascii="Arial" w:hAnsi="Arial" w:cs="Arial"/>
-        </w:rPr>
-        <w:br/>
-      </w:r>
-      <w:r>
-        <w:rPr>
-          <w:rFonts w:ascii="Arial" w:hAnsi="Arial" w:cs="Arial"/>
-        </w:rPr>
-        <w:br/>
-      </w:r>
-      <w:r>
-        <w:rPr>
-          <w:rFonts w:ascii="Arial" w:hAnsi="Arial" w:cs="Arial"/>
-        </w:rPr>
-        <w:br/>
-      </w:r>
-      <w:r>
-        <w:rPr>
-          <w:rFonts w:ascii="Arial" w:hAnsi="Arial" w:cs="Arial"/>
-        </w:rPr>
-        <w:br/>
-      </w:r>
-      <w:r>
-        <w:rPr>
-          <w:rFonts w:ascii="Arial" w:hAnsi="Arial" w:cs="Arial"/>
-        </w:rPr>
-        <w:br/>
-      </w:r>
-      <w:r>
-        <w:rPr>
-          <w:rFonts w:ascii="Arial" w:hAnsi="Arial" w:cs="Arial"/>
-        </w:rPr>
-        <w:br/>
-      </w:r>
-      <w:r>
-        <w:rPr>
-          <w:rFonts w:ascii="Arial" w:hAnsi="Arial" w:cs="Arial"/>
-        </w:rPr>
-        <w:br/>
-      </w:r>
-      <w:r>
-        <w:rPr>
-          <w:rFonts w:ascii="Arial" w:hAnsi="Arial" w:cs="Arial"/>
-        </w:rPr>
-        <w:br/>
-      </w:r>
-      <w:r>
-        <w:rPr>
-          <w:rFonts w:ascii="Arial" w:hAnsi="Arial" w:cs="Arial"/>
-        </w:rPr>
-        <w:br/>
-      </w:r>
-      <w:r>
-        <w:rPr>
-          <w:rFonts w:ascii="Arial" w:hAnsi="Arial" w:cs="Arial"/>
-        </w:rPr>
-        <w:br/>
-      </w:r>
-      <w:r>
-        <w:rPr>
-          <w:rFonts w:ascii="Arial" w:hAnsi="Arial" w:cs="Arial"/>
-        </w:rPr>
-        <w:br/>
-      </w:r>
-      <w:r>
-        <w:rPr>
-          <w:rFonts w:ascii="Arial" w:hAnsi="Arial" w:cs="Arial"/>
-        </w:rPr>
-        <w:br/>
-      </w:r>
-      <w:r>
-        <w:rPr>
-          <w:rFonts w:ascii="Arial" w:hAnsi="Arial" w:cs="Arial"/>
-        </w:rPr>
-        <w:t> </w:t>
-      </w:r>
-    </w:p>
-    <w:p>
-      <w:pPr>
-        <w:widowControl w:val="0"/>
-        <w:autoSpaceDE w:val="0"/>
-        <w:autoSpaceDN w:val="0"/>
-        <w:adjustRightInd w:val="0"/>
-        <w:spacing w:after="0" w:line="240" w:lineRule="auto"/>
-        <w:jc w:val="right"/>
-        <w:rPr>
-          <w:rFonts w:ascii="Arial" w:hAnsi="Arial" w:cs="Arial"/>
-        </w:rPr>
-      </w:pPr>
-      <w:r>
-        <w:rPr>
-          <w:rFonts w:ascii="Arial" w:hAnsi="Arial" w:cs="Arial"/>
           <w:b/>
           <w:bCs/>
         </w:rPr>
@@ -6090,13 +4042,7 @@
         <w:rPr>
           <w:rFonts w:ascii="Arial" w:hAnsi="Arial" w:cs="Arial"/>
         </w:rPr>
-        <w:t>(a) Write down the equation of a straight line that is para</w:t>
-      </w:r>
-      <w:r>
-        <w:rPr>
-          <w:rFonts w:ascii="Arial" w:hAnsi="Arial" w:cs="Arial"/>
-        </w:rPr>
-        <w:t xml:space="preserve">llel to </w:t>
+        <w:t xml:space="preserve">(a) Write down the equation of a straight line that is parallel to </w:t>
       </w:r>
       <w:r>
         <w:rPr>
@@ -6236,25 +4182,7 @@
         <w:rPr>
           <w:rFonts w:ascii="Arial" w:hAnsi="Arial" w:cs="Arial"/>
         </w:rPr>
-        <w:t xml:space="preserve"> + 6 and </w:t>
-      </w:r>
-      <w:r>
-        <w:rPr>
-          <w:rFonts w:ascii="Arial" w:hAnsi="Arial" w:cs="Arial"/>
-        </w:rPr>
-        <w:t>passes through the point (</w:t>
-      </w:r>
-      <w:r>
-        <w:rPr>
-          <w:rFonts w:ascii="Arial" w:hAnsi="Arial" w:cs="Arial"/>
-        </w:rPr>
-        <w:t>–</w:t>
-      </w:r>
-      <w:r>
-        <w:rPr>
-          <w:rFonts w:ascii="Arial" w:hAnsi="Arial" w:cs="Arial"/>
-        </w:rPr>
-        <w:t>2, 5).</w:t>
+        <w:t xml:space="preserve"> + 6 and passes through the point (–2, 5).</w:t>
       </w:r>
     </w:p>
     <w:p>
@@ -6290,13 +4218,7 @@
         <w:rPr>
           <w:rFonts w:ascii="Arial" w:hAnsi="Arial" w:cs="Arial"/>
         </w:rPr>
-        <w:t> </w:t>
-      </w:r>
-      <w:r>
-        <w:rPr>
-          <w:rFonts w:ascii="Arial" w:hAnsi="Arial" w:cs="Arial"/>
-        </w:rPr>
-        <w:t> </w:t>
+        <w:t>  </w:t>
       </w:r>
     </w:p>
     <w:p>
@@ -6624,19 +4546,7 @@
         <w:rPr>
           <w:rFonts w:ascii="Arial" w:hAnsi="Arial" w:cs="Arial"/>
         </w:rPr>
-        <w:t xml:space="preserve">= </w:t>
-      </w:r>
-      <w:r>
-        <w:rPr>
-          <w:rFonts w:ascii="Arial" w:hAnsi="Arial" w:cs="Arial"/>
-        </w:rPr>
-        <w:t>–</w:t>
-      </w:r>
-      <w:r>
-        <w:rPr>
-          <w:rFonts w:ascii="Arial" w:hAnsi="Arial" w:cs="Arial"/>
-        </w:rPr>
-        <w:t xml:space="preserve"> f(</w:t>
+        <w:t>= – f(</w:t>
       </w:r>
       <w:r>
         <w:rPr>
@@ -6943,7 +4853,16 @@
           <w:bCs/>
           <w:color w:val="A8AAAD"/>
         </w:rPr>
-        <w:t>(2)</w:t>
+        <w:t>(1</w:t>
+      </w:r>
+      <w:r>
+        <w:rPr>
+          <w:rFonts w:ascii="Arial" w:hAnsi="Arial" w:cs="Arial"/>
+          <w:b/>
+          <w:bCs/>
+          <w:color w:val="A8AAAD"/>
+        </w:rPr>
+        <w:t>)</w:t>
       </w:r>
     </w:p>
     <w:p>
@@ -7154,13 +5073,7 @@
         <w:rPr>
           <w:rFonts w:ascii="Arial" w:hAnsi="Arial" w:cs="Arial"/>
         </w:rPr>
-        <w:t xml:space="preserve">is a point </w:t>
-      </w:r>
-      <w:r>
-        <w:rPr>
-          <w:rFonts w:ascii="Arial" w:hAnsi="Arial" w:cs="Arial"/>
-        </w:rPr>
-        <w:t xml:space="preserve">on </w:t>
+        <w:t xml:space="preserve">is a point on </w:t>
       </w:r>
       <w:r>
         <w:rPr>
@@ -7409,13 +5322,7 @@
         <w:rPr>
           <w:rFonts w:ascii="Arial" w:hAnsi="Arial" w:cs="Arial"/>
         </w:rPr>
-        <w:t>...............................................................................................................................</w:t>
-      </w:r>
-      <w:r>
-        <w:rPr>
-          <w:rFonts w:ascii="Arial" w:hAnsi="Arial" w:cs="Arial"/>
-        </w:rPr>
-        <w:t>...............</w:t>
+        <w:t>..............................................................................................................................................</w:t>
       </w:r>
     </w:p>
     <w:p>
@@ -7883,31 +5790,7 @@
         <w:rPr>
           <w:rFonts w:ascii="Arial" w:hAnsi="Arial" w:cs="Arial"/>
         </w:rPr>
-        <w:t>(a)</w:t>
-      </w:r>
-      <w:r>
-        <w:rPr>
-          <w:rFonts w:ascii="Arial" w:hAnsi="Arial" w:cs="Arial"/>
-        </w:rPr>
-        <w:t>  </w:t>
-      </w:r>
-      <w:r>
-        <w:rPr>
-          <w:rFonts w:ascii="Arial" w:hAnsi="Arial" w:cs="Arial"/>
-        </w:rPr>
-        <w:t>Simplify</w:t>
-      </w:r>
-      <w:r>
-        <w:rPr>
-          <w:rFonts w:ascii="Arial" w:hAnsi="Arial" w:cs="Arial"/>
-        </w:rPr>
-        <w:t>    </w:t>
-      </w:r>
-      <w:r>
-        <w:rPr>
-          <w:rFonts w:ascii="Arial" w:hAnsi="Arial" w:cs="Arial"/>
-        </w:rPr>
-        <w:t xml:space="preserve"> </w:t>
+        <w:t xml:space="preserve">(a)  Simplify     </w:t>
       </w:r>
       <w:r>
         <w:rPr>
@@ -7928,19 +5811,7 @@
         <w:rPr>
           <w:rFonts w:ascii="Arial" w:hAnsi="Arial" w:cs="Arial"/>
         </w:rPr>
-        <w:t xml:space="preserve"> </w:t>
-      </w:r>
-      <w:r>
-        <w:rPr>
-          <w:rFonts w:ascii="Arial" w:hAnsi="Arial" w:cs="Arial"/>
-        </w:rPr>
-        <w:t>×</w:t>
-      </w:r>
-      <w:r>
-        <w:rPr>
-          <w:rFonts w:ascii="Arial" w:hAnsi="Arial" w:cs="Arial"/>
-        </w:rPr>
-        <w:t xml:space="preserve"> </w:t>
+        <w:t xml:space="preserve"> × </w:t>
       </w:r>
       <w:r>
         <w:rPr>
@@ -8015,40 +5886,8 @@
         <w:rPr>
           <w:rFonts w:ascii="Arial" w:hAnsi="Arial" w:cs="Arial"/>
         </w:rPr>
-        <w:t>(b)</w:t>
-      </w:r>
-      <w:r>
-        <w:rPr>
-          <w:rFonts w:ascii="Arial" w:hAnsi="Arial" w:cs="Arial"/>
-        </w:rPr>
-        <w:t>  </w:t>
-      </w:r>
-      <w:r>
-        <w:rPr>
-          <w:rFonts w:ascii="Arial" w:hAnsi="Arial" w:cs="Arial"/>
-        </w:rPr>
-        <w:t>Simplify</w:t>
-      </w:r>
-      <w:r>
-        <w:rPr>
-          <w:rFonts w:ascii="Arial" w:hAnsi="Arial" w:cs="Arial"/>
-        </w:rPr>
-        <w:t>  </w:t>
-      </w:r>
-      <w:proofErr w:type="gramStart"/>
-      <w:r>
-        <w:rPr>
-          <w:rFonts w:ascii="Arial" w:hAnsi="Arial" w:cs="Arial"/>
-        </w:rPr>
-        <w:t>  </w:t>
-      </w:r>
-      <w:r>
-        <w:rPr>
-          <w:rFonts w:ascii="Arial" w:hAnsi="Arial" w:cs="Arial"/>
-        </w:rPr>
-        <w:t xml:space="preserve"> (</w:t>
-      </w:r>
-      <w:proofErr w:type="gramEnd"/>
+        <w:t>(b)  Simplify     (</w:t>
+      </w:r>
       <w:r>
         <w:rPr>
           <w:rFonts w:ascii="Arial" w:hAnsi="Arial" w:cs="Arial"/>
@@ -8135,19 +5974,7 @@
         <w:rPr>
           <w:rFonts w:ascii="Arial" w:hAnsi="Arial" w:cs="Arial"/>
         </w:rPr>
-        <w:t>(c)</w:t>
-      </w:r>
-      <w:r>
-        <w:rPr>
-          <w:rFonts w:ascii="Arial" w:hAnsi="Arial" w:cs="Arial"/>
-        </w:rPr>
-        <w:t>  </w:t>
-      </w:r>
-      <w:r>
-        <w:rPr>
-          <w:rFonts w:ascii="Arial" w:hAnsi="Arial" w:cs="Arial"/>
-        </w:rPr>
-        <w:t>Write down the value of 3</w:t>
+        <w:t>(c)  Write down the value of 3</w:t>
       </w:r>
       <w:r>
         <w:rPr>
@@ -8214,33 +6041,14 @@
         <w:rPr>
           <w:rFonts w:ascii="Arial" w:hAnsi="Arial" w:cs="Arial"/>
         </w:rPr>
-        <w:t>(d)</w:t>
-      </w:r>
-      <w:r>
-        <w:rPr>
-          <w:rFonts w:ascii="Arial" w:hAnsi="Arial" w:cs="Arial"/>
-        </w:rPr>
-        <w:t>  </w:t>
-      </w:r>
-      <w:r>
-        <w:rPr>
-          <w:rFonts w:ascii="Arial" w:hAnsi="Arial" w:cs="Arial"/>
-        </w:rPr>
-        <w:t>Write down the value of 4</w:t>
+        <w:t>(d)  Write down the value of 4</w:t>
       </w:r>
       <w:r>
         <w:rPr>
           <w:rFonts w:ascii="Arial" w:hAnsi="Arial" w:cs="Arial"/>
           <w:vertAlign w:val="superscript"/>
         </w:rPr>
-        <w:t>–</w:t>
-      </w:r>
-      <w:r>
-        <w:rPr>
-          <w:rFonts w:ascii="Arial" w:hAnsi="Arial" w:cs="Arial"/>
-          <w:vertAlign w:val="superscript"/>
-        </w:rPr>
-        <w:t>1</w:t>
+        <w:t>–1</w:t>
       </w:r>
     </w:p>
     <w:p>
@@ -8260,13 +6068,7 @@
           <w:rFonts w:ascii="Arial" w:hAnsi="Arial" w:cs="Arial"/>
         </w:rPr>
         <w:br/>
-        <w:t xml:space="preserve"> ...............................</w:t>
-      </w:r>
-      <w:r>
-        <w:rPr>
-          <w:rFonts w:ascii="Arial" w:hAnsi="Arial" w:cs="Arial"/>
-        </w:rPr>
-        <w:t xml:space="preserve">............................ </w:t>
+        <w:t xml:space="preserve"> ........................................................... </w:t>
       </w:r>
     </w:p>
     <w:p>
@@ -8433,13 +6235,7 @@
         <w:rPr>
           <w:rFonts w:ascii="Arial" w:hAnsi="Arial" w:cs="Arial"/>
         </w:rPr>
-        <w:t>                         </w:t>
-      </w:r>
-      <w:r>
-        <w:rPr>
-          <w:rFonts w:ascii="Arial" w:hAnsi="Arial" w:cs="Arial"/>
-        </w:rPr>
-        <w:t>3</w:t>
+        <w:t>                         3</w:t>
       </w:r>
       <w:r>
         <w:rPr>
@@ -8453,13 +6249,7 @@
         <w:rPr>
           <w:rFonts w:ascii="Arial" w:hAnsi="Arial" w:cs="Arial"/>
         </w:rPr>
-        <w:t>–</w:t>
-      </w:r>
-      <w:r>
-        <w:rPr>
-          <w:rFonts w:ascii="Arial" w:hAnsi="Arial" w:cs="Arial"/>
-        </w:rPr>
-        <w:t xml:space="preserve"> 2</w:t>
+        <w:t>– 2</w:t>
       </w:r>
       <w:r>
         <w:rPr>
@@ -8480,19 +6270,7 @@
           <w:rFonts w:ascii="Arial" w:hAnsi="Arial" w:cs="Arial"/>
         </w:rPr>
         <w:br/>
-        <w:t xml:space="preserve"> </w:t>
-      </w:r>
-      <w:r>
-        <w:rPr>
-          <w:rFonts w:ascii="Arial" w:hAnsi="Arial" w:cs="Arial"/>
-        </w:rPr>
-        <w:t>                         </w:t>
-      </w:r>
-      <w:r>
-        <w:rPr>
-          <w:rFonts w:ascii="Arial" w:hAnsi="Arial" w:cs="Arial"/>
-        </w:rPr>
-        <w:t>7</w:t>
+        <w:t xml:space="preserve">                          7</w:t>
       </w:r>
       <w:r>
         <w:rPr>
@@ -9186,13 +6964,7 @@
           <w:rFonts w:ascii="Arial" w:hAnsi="Arial" w:cs="Arial"/>
         </w:rPr>
         <w:br/>
-        <w:t>This part of t</w:t>
-      </w:r>
-      <w:r>
-        <w:rPr>
-          <w:rFonts w:ascii="Arial" w:hAnsi="Arial" w:cs="Arial"/>
-        </w:rPr>
-        <w:t>he wall is 5 metres long and 1.5 metres high.</w:t>
+        <w:t>This part of the wall is 5 metres long and 1.5 metres high.</w:t>
       </w:r>
     </w:p>
     <w:p>
@@ -9360,15 +7132,7 @@
           <w:b/>
           <w:bCs/>
         </w:rPr>
-        <w:t xml:space="preserve">(Total </w:t>
-      </w:r>
-      <w:r>
-        <w:rPr>
-          <w:rFonts w:ascii="Arial" w:hAnsi="Arial" w:cs="Arial"/>
-          <w:b/>
-          <w:bCs/>
-        </w:rPr>
-        <w:t>for question = 3 marks)</w:t>
+        <w:t>(Total for question = 3 marks)</w:t>
       </w:r>
     </w:p>
     <w:p>
@@ -9494,6 +7258,24 @@
         </w:rPr>
         <w:t>Give your answer in its simplest form.</w:t>
       </w:r>
+    </w:p>
+    <w:p>
+      <w:pPr>
+        <w:widowControl w:val="0"/>
+        <w:autoSpaceDE w:val="0"/>
+        <w:autoSpaceDN w:val="0"/>
+        <w:adjustRightInd w:val="0"/>
+        <w:spacing w:before="120" w:after="120" w:line="240" w:lineRule="auto"/>
+        <w:rPr>
+          <w:rFonts w:ascii="Arial" w:hAnsi="Arial" w:cs="Arial"/>
+        </w:rPr>
+      </w:pPr>
+      <w:r>
+        <w:rPr>
+          <w:rFonts w:ascii="Arial" w:hAnsi="Arial" w:cs="Arial"/>
+        </w:rPr>
+        <w:t>You must show your working out.</w:t>
+      </w:r>
       <w:r>
         <w:rPr>
           <w:rFonts w:ascii="Arial" w:hAnsi="Arial" w:cs="Arial"/>
@@ -9847,19 +7629,7 @@
         <w:rPr>
           <w:rFonts w:ascii="Arial" w:hAnsi="Arial" w:cs="Arial"/>
         </w:rPr>
-        <w:t xml:space="preserve">(a) </w:t>
-      </w:r>
-      <w:r>
-        <w:rPr>
-          <w:rFonts w:ascii="Arial" w:hAnsi="Arial" w:cs="Arial"/>
-        </w:rPr>
-        <w:t> </w:t>
-      </w:r>
-      <w:r>
-        <w:rPr>
-          <w:rFonts w:ascii="Arial" w:hAnsi="Arial" w:cs="Arial"/>
-        </w:rPr>
-        <w:t xml:space="preserve">Write down the value of </w:t>
+        <w:t xml:space="preserve">(a)  Write down the value of </w:t>
       </w:r>
       <w:r>
         <w:rPr>
@@ -9986,19 +7756,7 @@
           <w:rFonts w:ascii="Arial" w:hAnsi="Arial" w:cs="Arial"/>
         </w:rPr>
         <w:br/>
-        <w:t xml:space="preserve">(b) </w:t>
-      </w:r>
-      <w:r>
-        <w:rPr>
-          <w:rFonts w:ascii="Arial" w:hAnsi="Arial" w:cs="Arial"/>
-        </w:rPr>
-        <w:t> </w:t>
-      </w:r>
-      <w:r>
-        <w:rPr>
-          <w:rFonts w:ascii="Arial" w:hAnsi="Arial" w:cs="Arial"/>
-        </w:rPr>
-        <w:t xml:space="preserve">Find the value of </w:t>
+        <w:t xml:space="preserve">(b)  Find the value of </w:t>
       </w:r>
       <w:r>
         <w:rPr>
@@ -10085,12 +7843,6 @@
         </w:rPr>
         <w:br/>
       </w:r>
-      <w:r>
-        <w:rPr>
-          <w:rFonts w:ascii="Arial" w:hAnsi="Arial" w:cs="Arial"/>
-        </w:rPr>
-        <w:br/>
-      </w:r>
     </w:p>
     <w:p>
       <w:pPr>
@@ -10137,13 +7889,7 @@
         <w:rPr>
           <w:rFonts w:ascii="Arial" w:hAnsi="Arial" w:cs="Arial"/>
         </w:rPr>
-        <w:t> </w:t>
-      </w:r>
-      <w:r>
-        <w:rPr>
-          <w:rFonts w:ascii="Arial" w:hAnsi="Arial" w:cs="Arial"/>
-        </w:rPr>
-        <w:t xml:space="preserve"> </w:t>
+        <w:t xml:space="preserve">  </w:t>
       </w:r>
     </w:p>
     <w:p>
@@ -10166,18 +7912,6 @@
         </w:rPr>
         <w:t>(Total for question = 3 marks)</w:t>
       </w:r>
-    </w:p>
-    <w:p>
-      <w:pPr>
-        <w:widowControl w:val="0"/>
-        <w:autoSpaceDE w:val="0"/>
-        <w:autoSpaceDN w:val="0"/>
-        <w:adjustRightInd w:val="0"/>
-        <w:spacing w:after="0" w:line="240" w:lineRule="auto"/>
-        <w:rPr>
-          <w:rFonts w:ascii="Arial" w:hAnsi="Arial" w:cs="Arial"/>
-        </w:rPr>
-      </w:pPr>
     </w:p>
     <w:p>
       <w:pPr>
@@ -10229,11 +7963,6 @@
           <w:rFonts w:ascii="Arial" w:hAnsi="Arial" w:cs="Arial"/>
         </w:rPr>
         <w:br/>
-      </w:r>
-      <w:r>
-        <w:rPr>
-          <w:rFonts w:ascii="Arial" w:hAnsi="Arial" w:cs="Arial"/>
-        </w:rPr>
         <w:t> </w:t>
       </w:r>
     </w:p>
@@ -12255,8 +9984,6 @@
           <w:rFonts w:ascii="Arial" w:hAnsi="Arial" w:cs="Arial"/>
         </w:rPr>
       </w:pPr>
-      <w:bookmarkStart w:id="0" w:name="_GoBack"/>
-      <w:bookmarkEnd w:id="0"/>
       <w:r>
         <w:rPr>
           <w:rFonts w:ascii="Arial" w:hAnsi="Arial" w:cs="Arial"/>
@@ -12920,6 +10647,36 @@
     <w:semiHidden/>
     <w:unhideWhenUsed/>
   </w:style>
+  <w:style w:type="paragraph" w:styleId="BalloonText">
+    <w:name w:val="Balloon Text"/>
+    <w:basedOn w:val="Normal"/>
+    <w:link w:val="BalloonTextChar"/>
+    <w:uiPriority w:val="99"/>
+    <w:semiHidden/>
+    <w:unhideWhenUsed/>
+    <w:rsid w:val="005D43FD"/>
+    <w:pPr>
+      <w:spacing w:after="0" w:line="240" w:lineRule="auto"/>
+    </w:pPr>
+    <w:rPr>
+      <w:rFonts w:ascii="Segoe UI" w:hAnsi="Segoe UI" w:cs="Segoe UI"/>
+      <w:sz w:val="18"/>
+      <w:szCs w:val="18"/>
+    </w:rPr>
+  </w:style>
+  <w:style w:type="character" w:customStyle="1" w:styleId="BalloonTextChar">
+    <w:name w:val="Balloon Text Char"/>
+    <w:basedOn w:val="DefaultParagraphFont"/>
+    <w:link w:val="BalloonText"/>
+    <w:uiPriority w:val="99"/>
+    <w:semiHidden/>
+    <w:rsid w:val="005D43FD"/>
+    <w:rPr>
+      <w:rFonts w:ascii="Segoe UI" w:hAnsi="Segoe UI" w:cs="Segoe UI"/>
+      <w:sz w:val="18"/>
+      <w:szCs w:val="18"/>
+    </w:rPr>
+  </w:style>
 </w:styles>
 </file>
 

</xml_diff>